<commit_message>
Update Lab 13. Calling the SharePoint API from a flow.docx
</commit_message>
<xml_diff>
--- a/DOCX/Lab 13. Calling the SharePoint API from a flow.docx
+++ b/DOCX/Lab 13. Calling the SharePoint API from a flow.docx
@@ -893,23 +893,7 @@
     </w:p>
     <w:p>
       <w:pPr>
-        <w:rPr>
-          <w:rFonts w:ascii="Segoe UI" w:eastAsia="Segoe UI" w:hAnsi="Segoe UI" w:cs="Times New Roman"/>
-          <w:sz w:val="20"/>
-          <w:szCs w:val="20"/>
-        </w:rPr>
-      </w:pPr>
-      <w:r>
-        <w:rPr>
-          <w:rFonts w:ascii="Segoe UI" w:eastAsia="Segoe UI" w:hAnsi="Segoe UI" w:cs="Times New Roman"/>
-          <w:sz w:val="20"/>
-        </w:rPr>
-        <w:br w:type="page"/>
-      </w:r>
-    </w:p>
-    <w:p>
-      <w:pPr>
-        <w:ind w:left="720"/>
+        <w:ind w:left="720" w:hanging="360"/>
         <w:contextualSpacing/>
         <w:rPr>
           <w:rFonts w:ascii="Segoe UI" w:eastAsia="Segoe UI" w:hAnsi="Segoe UI" w:cs="Times New Roman"/>
@@ -918,7 +902,80 @@
         </w:rPr>
       </w:pPr>
     </w:p>
-    <w:p/>
+    <w:p>
+      <w:pPr>
+        <w:ind w:left="720" w:hanging="360"/>
+        <w:contextualSpacing/>
+        <w:rPr>
+          <w:rFonts w:ascii="Segoe UI" w:eastAsia="Segoe UI" w:hAnsi="Segoe UI" w:cs="Times New Roman"/>
+          <w:sz w:val="20"/>
+          <w:szCs w:val="20"/>
+        </w:rPr>
+      </w:pPr>
+    </w:p>
+    <w:p>
+      <w:pPr>
+        <w:spacing w:line="256" w:lineRule="auto"/>
+        <w:rPr>
+          <w:rFonts w:ascii="Segoe UI" w:eastAsia="Calibri" w:hAnsi="Segoe UI" w:cs="Times New Roman"/>
+          <w:b/>
+          <w:bCs/>
+          <w:sz w:val="20"/>
+        </w:rPr>
+      </w:pPr>
+      <w:r>
+        <w:rPr>
+          <w:rFonts w:ascii="Segoe UI" w:eastAsia="Calibri" w:hAnsi="Segoe UI" w:cs="Times New Roman"/>
+          <w:b/>
+          <w:bCs/>
+          <w:sz w:val="20"/>
+        </w:rPr>
+        <w:t>We need your feedback</w:t>
+      </w:r>
+    </w:p>
+    <w:p>
+      <w:pPr>
+        <w:spacing w:line="256" w:lineRule="auto"/>
+        <w:rPr>
+          <w:rFonts w:ascii="Segoe UI" w:eastAsia="Calibri" w:hAnsi="Segoe UI" w:cs="Times New Roman"/>
+          <w:sz w:val="20"/>
+        </w:rPr>
+      </w:pPr>
+      <w:r>
+        <w:rPr>
+          <w:rFonts w:ascii="Segoe UI" w:eastAsia="Calibri" w:hAnsi="Segoe UI" w:cs="Times New Roman"/>
+          <w:sz w:val="20"/>
+        </w:rPr>
+        <w:t xml:space="preserve">Do you want to report an issue or to suggest something? We need your feedback: </w:t>
+      </w:r>
+      <w:hyperlink r:id="rId12" w:history="1">
+        <w:r>
+          <w:rPr>
+            <w:rFonts w:ascii="Segoe UI" w:eastAsia="Calibri" w:hAnsi="Segoe UI" w:cs="Times New Roman"/>
+            <w:color w:val="0563C1" w:themeColor="hyperlink"/>
+            <w:sz w:val="20"/>
+            <w:u w:val="single"/>
+          </w:rPr>
+          <w:t>https://github.com/Power-Automate-in-a-day/Training-by-the-community/issues</w:t>
+        </w:r>
+      </w:hyperlink>
+      <w:r>
+        <w:rPr>
+          <w:rFonts w:ascii="Segoe UI" w:eastAsia="Calibri" w:hAnsi="Segoe UI" w:cs="Times New Roman"/>
+          <w:sz w:val="20"/>
+        </w:rPr>
+        <w:t xml:space="preserve"> </w:t>
+      </w:r>
+    </w:p>
+    <w:p>
+      <w:pPr>
+        <w:rPr>
+          <w:rFonts w:ascii="Segoe UI" w:eastAsia="Segoe UI" w:hAnsi="Segoe UI" w:cs="Times New Roman"/>
+          <w:sz w:val="20"/>
+          <w:szCs w:val="20"/>
+        </w:rPr>
+      </w:pPr>
+    </w:p>
     <w:sectPr>
       <w:pgSz w:w="12240" w:h="15840"/>
       <w:pgMar w:top="1440" w:right="1440" w:bottom="1440" w:left="1440" w:header="720" w:footer="720" w:gutter="0"/>

</xml_diff>

<commit_message>
Corrected the API calls
</commit_message>
<xml_diff>
--- a/DOCX/Lab 13. Calling the SharePoint API from a flow.docx
+++ b/DOCX/Lab 13. Calling the SharePoint API from a flow.docx
@@ -1,17 +1,13 @@
 
 <file path=word/document.xml><?xml version="1.0" encoding="utf-8"?>
-<w:document xmlns:wpc="http://schemas.microsoft.com/office/word/2010/wordprocessingCanvas" xmlns:cx="http://schemas.microsoft.com/office/drawing/2014/chartex" xmlns:cx1="http://schemas.microsoft.com/office/drawing/2015/9/8/chartex" xmlns:cx2="http://schemas.microsoft.com/office/drawing/2015/10/21/chartex" xmlns:cx3="http://schemas.microsoft.com/office/drawing/2016/5/9/chartex" xmlns:cx4="http://schemas.microsoft.com/office/drawing/2016/5/10/chartex" xmlns:cx5="http://schemas.microsoft.com/office/drawing/2016/5/11/chartex" xmlns:cx6="http://schemas.microsoft.com/office/drawing/2016/5/12/chartex" xmlns:cx7="http://schemas.microsoft.com/office/drawing/2016/5/13/chartex" xmlns:cx8="http://schemas.microsoft.com/office/drawing/2016/5/14/chartex" xmlns:mc="http://schemas.openxmlformats.org/markup-compatibility/2006" xmlns:aink="http://schemas.microsoft.com/office/drawing/2016/ink" xmlns:am3d="http://schemas.microsoft.com/office/drawing/2017/model3d" xmlns:o="urn:schemas-microsoft-com:office:office" xmlns:r="http://schemas.openxmlformats.org/officeDocument/2006/relationships" xmlns:m="http://schemas.openxmlformats.org/officeDocument/2006/math" xmlns:v="urn:schemas-microsoft-com:vml" xmlns:wp14="http://schemas.microsoft.com/office/word/2010/wordprocessingDrawing" xmlns:wp="http://schemas.openxmlformats.org/drawingml/2006/wordprocessingDrawing" xmlns:w10="urn:schemas-microsoft-com:office:word" xmlns:w="http://schemas.openxmlformats.org/wordprocessingml/2006/main" xmlns:w14="http://schemas.microsoft.com/office/word/2010/wordml" xmlns:w15="http://schemas.microsoft.com/office/word/2012/wordml" xmlns:w16cex="http://schemas.microsoft.com/office/word/2018/wordml/cex" xmlns:w16cid="http://schemas.microsoft.com/office/word/2016/wordml/cid" xmlns:w16="http://schemas.microsoft.com/office/word/2018/wordml" xmlns:w16se="http://schemas.microsoft.com/office/word/2015/wordml/symex" xmlns:wpg="http://schemas.microsoft.com/office/word/2010/wordprocessingGroup" xmlns:wpi="http://schemas.microsoft.com/office/word/2010/wordprocessingInk" xmlns:wne="http://schemas.microsoft.com/office/word/2006/wordml" xmlns:wps="http://schemas.microsoft.com/office/word/2010/wordprocessingShape" mc:Ignorable="w14 w15 w16se w16cid w16 w16cex wp14">
+<w:document xmlns:wpc="http://schemas.microsoft.com/office/word/2010/wordprocessingCanvas" xmlns:cx="http://schemas.microsoft.com/office/drawing/2014/chartex" xmlns:cx1="http://schemas.microsoft.com/office/drawing/2015/9/8/chartex" xmlns:cx2="http://schemas.microsoft.com/office/drawing/2015/10/21/chartex" xmlns:cx3="http://schemas.microsoft.com/office/drawing/2016/5/9/chartex" xmlns:cx4="http://schemas.microsoft.com/office/drawing/2016/5/10/chartex" xmlns:cx5="http://schemas.microsoft.com/office/drawing/2016/5/11/chartex" xmlns:cx6="http://schemas.microsoft.com/office/drawing/2016/5/12/chartex" xmlns:cx7="http://schemas.microsoft.com/office/drawing/2016/5/13/chartex" xmlns:cx8="http://schemas.microsoft.com/office/drawing/2016/5/14/chartex" xmlns:mc="http://schemas.openxmlformats.org/markup-compatibility/2006" xmlns:aink="http://schemas.microsoft.com/office/drawing/2016/ink" xmlns:am3d="http://schemas.microsoft.com/office/drawing/2017/model3d" xmlns:o="urn:schemas-microsoft-com:office:office" xmlns:r="http://schemas.openxmlformats.org/officeDocument/2006/relationships" xmlns:m="http://schemas.openxmlformats.org/officeDocument/2006/math" xmlns:v="urn:schemas-microsoft-com:vml" xmlns:wp14="http://schemas.microsoft.com/office/word/2010/wordprocessingDrawing" xmlns:wp="http://schemas.openxmlformats.org/drawingml/2006/wordprocessingDrawing" xmlns:w10="urn:schemas-microsoft-com:office:word" xmlns:w="http://schemas.openxmlformats.org/wordprocessingml/2006/main" xmlns:w14="http://schemas.microsoft.com/office/word/2010/wordml" xmlns:w15="http://schemas.microsoft.com/office/word/2012/wordml" xmlns:w16cid="http://schemas.microsoft.com/office/word/2016/wordml/cid" xmlns:w16se="http://schemas.microsoft.com/office/word/2015/wordml/symex" xmlns:wpg="http://schemas.microsoft.com/office/word/2010/wordprocessingGroup" xmlns:wpi="http://schemas.microsoft.com/office/word/2010/wordprocessingInk" xmlns:wne="http://schemas.microsoft.com/office/word/2006/wordml" xmlns:wps="http://schemas.microsoft.com/office/word/2010/wordprocessingShape" mc:Ignorable="w14 w15 w16se w16cid wp14">
   <w:body>
     <w:p>
       <w:pPr>
-        <w:keepNext/>
-        <w:keepLines/>
-        <w:spacing w:after="120"/>
-        <w:outlineLvl w:val="1"/>
+        <w:pStyle w:val="Heading1"/>
         <w:rPr>
           <w:rFonts w:ascii="Segoe UI" w:eastAsia="MS Gothic" w:hAnsi="Segoe UI" w:cs="Segoe UI"/>
-          <w:color w:val="0078D7"/>
-          <w:sz w:val="36"/>
+          <w:sz w:val="40"/>
           <w:szCs w:val="40"/>
         </w:rPr>
       </w:pPr>
@@ -19,8 +15,7 @@
       <w:r>
         <w:rPr>
           <w:rFonts w:ascii="Segoe UI" w:eastAsia="MS Gothic" w:hAnsi="Segoe UI" w:cs="Segoe UI"/>
-          <w:color w:val="0078D7"/>
-          <w:sz w:val="36"/>
+          <w:sz w:val="40"/>
           <w:szCs w:val="40"/>
         </w:rPr>
         <w:t xml:space="preserve">Lab 13. Calling the SharePoint API from </w:t>
@@ -29,8 +24,7 @@
       <w:r>
         <w:rPr>
           <w:rFonts w:ascii="Segoe UI" w:eastAsia="MS Gothic" w:hAnsi="Segoe UI" w:cs="Segoe UI"/>
-          <w:color w:val="0078D7"/>
-          <w:sz w:val="36"/>
+          <w:sz w:val="40"/>
           <w:szCs w:val="40"/>
         </w:rPr>
         <w:t>a flow</w:t>
@@ -133,44 +127,90 @@
     </w:p>
     <w:p>
       <w:pPr>
-        <w:rPr>
-          <w:rFonts w:ascii="Segoe UI" w:eastAsia="Segoe UI" w:hAnsi="Segoe UI" w:cs="Times New Roman"/>
-          <w:sz w:val="20"/>
-        </w:rPr>
-      </w:pPr>
-    </w:p>
-    <w:p>
-      <w:pPr>
-        <w:keepNext/>
-        <w:keepLines/>
-        <w:spacing w:before="240" w:after="60"/>
-        <w:outlineLvl w:val="3"/>
+        <w:pStyle w:val="Heading2"/>
+        <w:rPr>
+          <w:rFonts w:ascii="Segoe UI" w:eastAsia="Segoe UI" w:hAnsi="Segoe UI" w:cs="Segoe UI"/>
+          <w:color w:val="0070C0"/>
+          <w:rPrChange w:id="1" w:author="Dattatray Patil (Contractor)" w:date="2021-02-15T17:49:00Z">
+            <w:rPr/>
+          </w:rPrChange>
+        </w:rPr>
+        <w:pPrChange w:id="2" w:author="Dattatray Patil (Contractor)" w:date="2021-02-15T17:49:00Z">
+          <w:pPr/>
+        </w:pPrChange>
+      </w:pPr>
+    </w:p>
+    <w:p>
+      <w:pPr>
+        <w:pStyle w:val="Heading2"/>
         <w:rPr>
           <w:rFonts w:ascii="Segoe UI" w:eastAsia="Times New Roman" w:hAnsi="Segoe UI" w:cs="Segoe UI"/>
           <w:iCs/>
-          <w:color w:val="0078D7"/>
+          <w:color w:val="0070C0"/>
           <w:sz w:val="28"/>
-        </w:rPr>
-      </w:pPr>
-      <w:bookmarkStart w:id="1" w:name="_Toc41060379"/>
+          <w:rPrChange w:id="3" w:author="Dattatray Patil (Contractor)" w:date="2021-02-15T17:49:00Z">
+            <w:rPr>
+              <w:rFonts w:eastAsia="Times New Roman" w:cs="Segoe UI"/>
+              <w:iCs/>
+              <w:color w:val="0078D7"/>
+              <w:sz w:val="28"/>
+            </w:rPr>
+          </w:rPrChange>
+        </w:rPr>
+        <w:pPrChange w:id="4" w:author="Dattatray Patil (Contractor)" w:date="2021-02-15T17:49:00Z">
+          <w:pPr>
+            <w:keepNext/>
+            <w:keepLines/>
+            <w:spacing w:before="240" w:after="60"/>
+            <w:outlineLvl w:val="3"/>
+          </w:pPr>
+        </w:pPrChange>
+      </w:pPr>
+      <w:bookmarkStart w:id="5" w:name="_Toc41060379"/>
       <w:r>
         <w:rPr>
           <w:rFonts w:ascii="Segoe UI" w:eastAsia="Times New Roman" w:hAnsi="Segoe UI" w:cs="Segoe UI"/>
           <w:iCs/>
-          <w:color w:val="0078D7"/>
+          <w:color w:val="0070C0"/>
           <w:sz w:val="28"/>
+          <w:rPrChange w:id="6" w:author="Dattatray Patil (Contractor)" w:date="2021-02-15T17:49:00Z">
+            <w:rPr>
+              <w:rFonts w:eastAsia="Times New Roman" w:cs="Segoe UI"/>
+              <w:iCs/>
+              <w:color w:val="0078D7"/>
+              <w:sz w:val="28"/>
+            </w:rPr>
+          </w:rPrChange>
         </w:rPr>
         <w:t>Tasks:</w:t>
       </w:r>
-      <w:bookmarkEnd w:id="1"/>
-    </w:p>
-    <w:p>
-      <w:pPr>
-        <w:rPr>
-          <w:rFonts w:ascii="Segoe UI" w:eastAsia="Segoe UI" w:hAnsi="Segoe UI" w:cs="Times New Roman"/>
-          <w:sz w:val="20"/>
-        </w:rPr>
-      </w:pPr>
+      <w:bookmarkEnd w:id="5"/>
+    </w:p>
+    <w:p>
+      <w:pPr>
+        <w:rPr>
+          <w:ins w:id="7" w:author="Dattatray Patil (Contractor)" w:date="2021-02-15T17:52:00Z"/>
+          <w:rFonts w:ascii="Segoe UI" w:eastAsia="Segoe UI" w:hAnsi="Segoe UI" w:cs="Times New Roman"/>
+          <w:sz w:val="20"/>
+        </w:rPr>
+      </w:pPr>
+    </w:p>
+    <w:p>
+      <w:pPr>
+        <w:rPr>
+          <w:rFonts w:ascii="Segoe UI" w:eastAsia="Segoe UI" w:hAnsi="Segoe UI" w:cs="Times New Roman"/>
+          <w:sz w:val="20"/>
+        </w:rPr>
+      </w:pPr>
+      <w:ins w:id="8" w:author="Dattatray Patil (Contractor)" w:date="2021-02-15T17:52:00Z">
+        <w:r>
+          <w:rPr>
+            <w:rFonts w:ascii="Segoe UI" w:eastAsia="Segoe UI" w:hAnsi="Segoe UI" w:cs="Times New Roman"/>
+            <w:sz w:val="20"/>
+          </w:rPr>
+          <w:t>Perquisites :</w:t>
+        </w:r>
+      </w:ins>
     </w:p>
     <w:p>
       <w:pPr>
@@ -190,7 +230,7 @@
         </w:rPr>
         <w:t xml:space="preserve">Make sure you are familiar with the SharePoint REST API; if not, read this documentation </w:t>
       </w:r>
-      <w:hyperlink r:id="rId4" w:history="1">
+      <w:hyperlink r:id="rId7" w:history="1">
         <w:r>
           <w:rPr>
             <w:rFonts w:ascii="Segoe UI" w:eastAsia="Segoe UI" w:hAnsi="Segoe UI" w:cs="Times New Roman"/>
@@ -199,7 +239,27 @@
             <w:szCs w:val="20"/>
             <w:u w:val="single"/>
           </w:rPr>
-          <w:t>https://docs.microsoft.com/en-us/sharepoint/dev/sp-add-ins/working-with-lists-and-list-items-with-rest</w:t>
+          <w:t>http</w:t>
+        </w:r>
+        <w:r>
+          <w:rPr>
+            <w:rFonts w:ascii="Segoe UI" w:eastAsia="Segoe UI" w:hAnsi="Segoe UI" w:cs="Times New Roman"/>
+            <w:color w:val="0078D7"/>
+            <w:sz w:val="20"/>
+            <w:szCs w:val="20"/>
+            <w:u w:val="single"/>
+          </w:rPr>
+          <w:t>s</w:t>
+        </w:r>
+        <w:r>
+          <w:rPr>
+            <w:rFonts w:ascii="Segoe UI" w:eastAsia="Segoe UI" w:hAnsi="Segoe UI" w:cs="Times New Roman"/>
+            <w:color w:val="0078D7"/>
+            <w:sz w:val="20"/>
+            <w:szCs w:val="20"/>
+            <w:u w:val="single"/>
+          </w:rPr>
+          <w:t>://docs.microsoft.com/en-us/sharepoint/dev/sp-add-ins/working-with-lists-and-list-items-with-rest</w:t>
         </w:r>
       </w:hyperlink>
       <w:r>
@@ -275,9 +335,9 @@
           <w:sz w:val="20"/>
         </w:rPr>
         <w:drawing>
-          <wp:inline distT="0" distB="0" distL="0" distR="0" wp14:anchorId="14741286" wp14:editId="43F74FC2">
+          <wp:inline distT="0" distB="0" distL="0" distR="0" wp14:anchorId="14741286" wp14:editId="6CE7DDE0">
             <wp:extent cx="5429250" cy="2714625"/>
-            <wp:effectExtent l="0" t="0" r="0" b="9525"/>
+            <wp:effectExtent l="19050" t="19050" r="19050" b="28575"/>
             <wp:docPr id="2007532178" name="Picture 1421042368"/>
             <wp:cNvGraphicFramePr>
               <a:graphicFrameLocks xmlns:a="http://schemas.openxmlformats.org/drawingml/2006/main" noChangeAspect="1"/>
@@ -290,7 +350,7 @@
                     <pic:cNvPicPr/>
                   </pic:nvPicPr>
                   <pic:blipFill>
-                    <a:blip r:embed="rId5">
+                    <a:blip r:embed="rId8">
                       <a:extLst>
                         <a:ext uri="{28A0092B-C50C-407E-A947-70E740481C1C}">
                           <a14:useLocalDpi xmlns:a14="http://schemas.microsoft.com/office/drawing/2010/main" val="0"/>
@@ -309,6 +369,13 @@
                     <a:prstGeom prst="rect">
                       <a:avLst/>
                     </a:prstGeom>
+                    <a:ln>
+                      <a:solidFill>
+                        <a:schemeClr val="bg1">
+                          <a:lumMod val="75000"/>
+                        </a:schemeClr>
+                      </a:solidFill>
+                    </a:ln>
                   </pic:spPr>
                 </pic:pic>
               </a:graphicData>
@@ -330,138 +397,127 @@
         <w:ind w:left="720" w:hanging="360"/>
         <w:contextualSpacing/>
         <w:rPr>
-          <w:rFonts w:ascii="Segoe UI" w:eastAsia="Segoe UI" w:hAnsi="Segoe UI" w:cs="Times New Roman"/>
-          <w:sz w:val="20"/>
-          <w:szCs w:val="20"/>
-        </w:rPr>
-      </w:pPr>
-      <w:r>
-        <w:rPr>
-          <w:rFonts w:ascii="Segoe UI" w:eastAsia="Segoe UI" w:hAnsi="Segoe UI" w:cs="Times New Roman"/>
-          <w:sz w:val="20"/>
-          <w:szCs w:val="20"/>
-        </w:rPr>
-        <w:t xml:space="preserve">Copy the </w:t>
-      </w:r>
-      <w:r>
-        <w:rPr>
-          <w:rFonts w:ascii="Segoe UI" w:eastAsia="Segoe UI" w:hAnsi="Segoe UI" w:cs="Times New Roman"/>
-          <w:b/>
-          <w:bCs/>
-          <w:sz w:val="20"/>
-          <w:szCs w:val="20"/>
-        </w:rPr>
-        <w:t>list URL</w:t>
-      </w:r>
-      <w:r>
-        <w:rPr>
-          <w:rFonts w:ascii="Segoe UI" w:eastAsia="Segoe UI" w:hAnsi="Segoe UI" w:cs="Times New Roman"/>
-          <w:sz w:val="20"/>
-          <w:szCs w:val="20"/>
-        </w:rPr>
-        <w:t xml:space="preserve"> to Notepad; </w:t>
-      </w:r>
-      <w:proofErr w:type="gramStart"/>
-      <w:r>
-        <w:rPr>
-          <w:rFonts w:ascii="Segoe UI" w:eastAsia="Segoe UI" w:hAnsi="Segoe UI" w:cs="Times New Roman"/>
-          <w:sz w:val="20"/>
-          <w:szCs w:val="20"/>
-        </w:rPr>
-        <w:t>we’ll</w:t>
-      </w:r>
-      <w:proofErr w:type="gramEnd"/>
-      <w:r>
-        <w:rPr>
-          <w:rFonts w:ascii="Segoe UI" w:eastAsia="Segoe UI" w:hAnsi="Segoe UI" w:cs="Times New Roman"/>
-          <w:sz w:val="20"/>
-          <w:szCs w:val="20"/>
-        </w:rPr>
-        <w:t xml:space="preserve"> need to use its </w:t>
-      </w:r>
-      <w:r>
-        <w:rPr>
-          <w:rFonts w:ascii="Segoe UI" w:eastAsia="Segoe UI" w:hAnsi="Segoe UI" w:cs="Times New Roman"/>
-          <w:b/>
-          <w:bCs/>
-          <w:sz w:val="20"/>
-          <w:szCs w:val="20"/>
-        </w:rPr>
-        <w:t>GUID</w:t>
-      </w:r>
-      <w:r>
-        <w:rPr>
-          <w:rFonts w:ascii="Segoe UI" w:eastAsia="Segoe UI" w:hAnsi="Segoe UI" w:cs="Times New Roman"/>
-          <w:sz w:val="20"/>
-          <w:szCs w:val="20"/>
-        </w:rPr>
-        <w:t>.</w:t>
-      </w:r>
+          <w:del w:id="9" w:author="Dattatray Patil (Contractor)" w:date="2021-02-15T18:10:00Z"/>
+          <w:rFonts w:ascii="Segoe UI" w:eastAsia="Segoe UI" w:hAnsi="Segoe UI" w:cs="Times New Roman"/>
+          <w:sz w:val="20"/>
+          <w:szCs w:val="20"/>
+        </w:rPr>
+      </w:pPr>
+      <w:del w:id="10" w:author="Dattatray Patil (Contractor)" w:date="2021-02-15T18:10:00Z">
+        <w:r>
+          <w:rPr>
+            <w:rFonts w:ascii="Segoe UI" w:eastAsia="Segoe UI" w:hAnsi="Segoe UI" w:cs="Times New Roman"/>
+            <w:sz w:val="20"/>
+            <w:szCs w:val="20"/>
+          </w:rPr>
+          <w:delText xml:space="preserve">Copy the </w:delText>
+        </w:r>
+        <w:r>
+          <w:rPr>
+            <w:rFonts w:ascii="Segoe UI" w:eastAsia="Segoe UI" w:hAnsi="Segoe UI" w:cs="Times New Roman"/>
+            <w:b/>
+            <w:bCs/>
+            <w:sz w:val="20"/>
+            <w:szCs w:val="20"/>
+          </w:rPr>
+          <w:delText>list URL</w:delText>
+        </w:r>
+        <w:r>
+          <w:rPr>
+            <w:rFonts w:ascii="Segoe UI" w:eastAsia="Segoe UI" w:hAnsi="Segoe UI" w:cs="Times New Roman"/>
+            <w:sz w:val="20"/>
+            <w:szCs w:val="20"/>
+          </w:rPr>
+          <w:delText xml:space="preserve"> to Notepad; we’ll need to use its </w:delText>
+        </w:r>
+        <w:r>
+          <w:rPr>
+            <w:rFonts w:ascii="Segoe UI" w:eastAsia="Segoe UI" w:hAnsi="Segoe UI" w:cs="Times New Roman"/>
+            <w:b/>
+            <w:bCs/>
+            <w:sz w:val="20"/>
+            <w:szCs w:val="20"/>
+          </w:rPr>
+          <w:delText>GUID</w:delText>
+        </w:r>
+        <w:r>
+          <w:rPr>
+            <w:rFonts w:ascii="Segoe UI" w:eastAsia="Segoe UI" w:hAnsi="Segoe UI" w:cs="Times New Roman"/>
+            <w:sz w:val="20"/>
+            <w:szCs w:val="20"/>
+          </w:rPr>
+          <w:delText>.</w:delText>
+        </w:r>
+      </w:del>
     </w:p>
     <w:p>
       <w:pPr>
         <w:ind w:left="720"/>
         <w:contextualSpacing/>
         <w:rPr>
-          <w:rFonts w:ascii="Segoe UI" w:eastAsia="Segoe UI" w:hAnsi="Segoe UI" w:cs="Times New Roman"/>
-          <w:sz w:val="20"/>
-          <w:szCs w:val="20"/>
-        </w:rPr>
-      </w:pPr>
-      <w:r>
-        <w:rPr>
-          <w:rFonts w:ascii="Segoe UI" w:eastAsia="Segoe UI" w:hAnsi="Segoe UI" w:cs="Times New Roman"/>
-          <w:noProof/>
-          <w:sz w:val="20"/>
-          <w:szCs w:val="20"/>
-        </w:rPr>
-        <w:drawing>
-          <wp:inline distT="0" distB="0" distL="0" distR="0" wp14:anchorId="01BB9E58" wp14:editId="15B659C8">
-            <wp:extent cx="5732780" cy="325120"/>
-            <wp:effectExtent l="0" t="0" r="1270" b="0"/>
-            <wp:docPr id="1553128250" name="Picture 2128554063"/>
-            <wp:cNvGraphicFramePr>
-              <a:graphicFrameLocks xmlns:a="http://schemas.openxmlformats.org/drawingml/2006/main" noChangeAspect="1"/>
-            </wp:cNvGraphicFramePr>
-            <a:graphic xmlns:a="http://schemas.openxmlformats.org/drawingml/2006/main">
-              <a:graphicData uri="http://schemas.openxmlformats.org/drawingml/2006/picture">
-                <pic:pic xmlns:pic="http://schemas.openxmlformats.org/drawingml/2006/picture">
-                  <pic:nvPicPr>
-                    <pic:cNvPr id="0" name="Picture 2128554063"/>
-                    <pic:cNvPicPr/>
-                  </pic:nvPicPr>
-                  <pic:blipFill>
-                    <a:blip r:embed="rId6">
-                      <a:extLst>
-                        <a:ext uri="{28A0092B-C50C-407E-A947-70E740481C1C}">
-                          <a14:useLocalDpi xmlns:a14="http://schemas.microsoft.com/office/drawing/2010/main" val="0"/>
-                        </a:ext>
-                      </a:extLst>
-                    </a:blip>
-                    <a:stretch>
-                      <a:fillRect/>
-                    </a:stretch>
-                  </pic:blipFill>
-                  <pic:spPr>
-                    <a:xfrm>
-                      <a:off x="0" y="0"/>
-                      <a:ext cx="5732780" cy="325120"/>
-                    </a:xfrm>
-                    <a:prstGeom prst="rect">
-                      <a:avLst/>
-                    </a:prstGeom>
-                  </pic:spPr>
-                </pic:pic>
-              </a:graphicData>
-            </a:graphic>
-          </wp:inline>
-        </w:drawing>
-      </w:r>
+          <w:del w:id="11" w:author="Dattatray Patil (Contractor)" w:date="2021-02-15T18:10:00Z"/>
+          <w:rFonts w:ascii="Segoe UI" w:eastAsia="Segoe UI" w:hAnsi="Segoe UI" w:cs="Times New Roman"/>
+          <w:sz w:val="20"/>
+          <w:szCs w:val="20"/>
+        </w:rPr>
+      </w:pPr>
+      <w:del w:id="12" w:author="Dattatray Patil (Contractor)" w:date="2021-02-15T18:10:00Z">
+        <w:r>
+          <w:rPr>
+            <w:rFonts w:ascii="Segoe UI" w:eastAsia="Segoe UI" w:hAnsi="Segoe UI" w:cs="Times New Roman"/>
+            <w:noProof/>
+            <w:sz w:val="20"/>
+            <w:szCs w:val="20"/>
+          </w:rPr>
+          <w:drawing>
+            <wp:inline distT="0" distB="0" distL="0" distR="0" wp14:anchorId="01BB9E58" wp14:editId="15B659C8">
+              <wp:extent cx="5732780" cy="325120"/>
+              <wp:effectExtent l="0" t="0" r="1270" b="0"/>
+              <wp:docPr id="1553128250" name="Picture 2128554063"/>
+              <wp:cNvGraphicFramePr>
+                <a:graphicFrameLocks xmlns:a="http://schemas.openxmlformats.org/drawingml/2006/main" noChangeAspect="1"/>
+              </wp:cNvGraphicFramePr>
+              <a:graphic xmlns:a="http://schemas.openxmlformats.org/drawingml/2006/main">
+                <a:graphicData uri="http://schemas.openxmlformats.org/drawingml/2006/picture">
+                  <pic:pic xmlns:pic="http://schemas.openxmlformats.org/drawingml/2006/picture">
+                    <pic:nvPicPr>
+                      <pic:cNvPr id="0" name="Picture 2128554063"/>
+                      <pic:cNvPicPr/>
+                    </pic:nvPicPr>
+                    <pic:blipFill>
+                      <a:blip r:embed="rId9">
+                        <a:extLst>
+                          <a:ext uri="{28A0092B-C50C-407E-A947-70E740481C1C}">
+                            <a14:useLocalDpi xmlns:a14="http://schemas.microsoft.com/office/drawing/2010/main" val="0"/>
+                          </a:ext>
+                        </a:extLst>
+                      </a:blip>
+                      <a:stretch>
+                        <a:fillRect/>
+                      </a:stretch>
+                    </pic:blipFill>
+                    <pic:spPr>
+                      <a:xfrm>
+                        <a:off x="0" y="0"/>
+                        <a:ext cx="5732780" cy="325120"/>
+                      </a:xfrm>
+                      <a:prstGeom prst="rect">
+                        <a:avLst/>
+                      </a:prstGeom>
+                    </pic:spPr>
+                  </pic:pic>
+                </a:graphicData>
+              </a:graphic>
+            </wp:inline>
+          </w:drawing>
+        </w:r>
+      </w:del>
     </w:p>
     <w:p>
       <w:pPr>
         <w:jc w:val="center"/>
         <w:rPr>
+          <w:del w:id="13" w:author="Dattatray Patil (Contractor)" w:date="2021-02-15T18:10:00Z"/>
           <w:rFonts w:ascii="Segoe UI" w:eastAsia="Segoe UI" w:hAnsi="Segoe UI" w:cs="Times New Roman"/>
           <w:sz w:val="20"/>
         </w:rPr>
@@ -472,44 +528,47 @@
         <w:ind w:left="720" w:hanging="360"/>
         <w:contextualSpacing/>
         <w:rPr>
-          <w:rFonts w:ascii="Segoe UI" w:eastAsia="Segoe UI" w:hAnsi="Segoe UI" w:cs="Times New Roman"/>
-          <w:sz w:val="20"/>
-          <w:szCs w:val="20"/>
-        </w:rPr>
-      </w:pPr>
-      <w:r>
-        <w:rPr>
-          <w:rFonts w:ascii="Segoe UI" w:eastAsia="Segoe UI" w:hAnsi="Segoe UI" w:cs="Times New Roman"/>
-          <w:sz w:val="20"/>
-          <w:szCs w:val="20"/>
-        </w:rPr>
-        <w:lastRenderedPageBreak/>
-        <w:t xml:space="preserve">Copy the </w:t>
-      </w:r>
-      <w:r>
-        <w:rPr>
-          <w:rFonts w:ascii="Segoe UI" w:eastAsia="Segoe UI" w:hAnsi="Segoe UI" w:cs="Times New Roman"/>
-          <w:b/>
-          <w:bCs/>
-          <w:sz w:val="20"/>
-          <w:szCs w:val="20"/>
-        </w:rPr>
-        <w:t>list ID</w:t>
-      </w:r>
-      <w:r>
-        <w:rPr>
-          <w:rFonts w:ascii="Segoe UI" w:eastAsia="Segoe UI" w:hAnsi="Segoe UI" w:cs="Times New Roman"/>
-          <w:sz w:val="20"/>
-          <w:szCs w:val="20"/>
-        </w:rPr>
-        <w:t>, but remove the first tree and last tree characters:</w:t>
-      </w:r>
+          <w:del w:id="14" w:author="Dattatray Patil (Contractor)" w:date="2021-02-15T18:10:00Z"/>
+          <w:rFonts w:ascii="Segoe UI" w:eastAsia="Segoe UI" w:hAnsi="Segoe UI" w:cs="Times New Roman"/>
+          <w:sz w:val="20"/>
+          <w:szCs w:val="20"/>
+        </w:rPr>
+      </w:pPr>
+      <w:del w:id="15" w:author="Dattatray Patil (Contractor)" w:date="2021-02-15T18:10:00Z">
+        <w:r>
+          <w:rPr>
+            <w:rFonts w:ascii="Segoe UI" w:eastAsia="Segoe UI" w:hAnsi="Segoe UI" w:cs="Times New Roman"/>
+            <w:sz w:val="20"/>
+            <w:szCs w:val="20"/>
+          </w:rPr>
+          <w:delText xml:space="preserve">Copy the </w:delText>
+        </w:r>
+        <w:r>
+          <w:rPr>
+            <w:rFonts w:ascii="Segoe UI" w:eastAsia="Segoe UI" w:hAnsi="Segoe UI" w:cs="Times New Roman"/>
+            <w:b/>
+            <w:bCs/>
+            <w:sz w:val="20"/>
+            <w:szCs w:val="20"/>
+          </w:rPr>
+          <w:delText>list ID</w:delText>
+        </w:r>
+        <w:r>
+          <w:rPr>
+            <w:rFonts w:ascii="Segoe UI" w:eastAsia="Segoe UI" w:hAnsi="Segoe UI" w:cs="Times New Roman"/>
+            <w:sz w:val="20"/>
+            <w:szCs w:val="20"/>
+          </w:rPr>
+          <w:delText>, but remove the first tree and last tree characters:</w:delText>
+        </w:r>
+      </w:del>
     </w:p>
     <w:p>
       <w:pPr>
         <w:ind w:left="720"/>
         <w:contextualSpacing/>
         <w:rPr>
+          <w:del w:id="16" w:author="Dattatray Patil (Contractor)" w:date="2021-02-15T18:10:00Z"/>
           <w:rFonts w:ascii="Segoe UI" w:eastAsia="Segoe UI" w:hAnsi="Segoe UI" w:cs="Times New Roman"/>
           <w:sz w:val="20"/>
           <w:szCs w:val="20"/>
@@ -521,78 +580,563 @@
         <w:ind w:left="360"/>
         <w:contextualSpacing/>
         <w:rPr>
-          <w:rFonts w:ascii="Segoe UI" w:eastAsia="Segoe UI" w:hAnsi="Segoe UI" w:cs="Times New Roman"/>
-          <w:sz w:val="20"/>
-          <w:szCs w:val="20"/>
-        </w:rPr>
-      </w:pPr>
-      <w:r>
-        <w:rPr>
-          <w:rFonts w:ascii="Segoe UI" w:eastAsia="Segoe UI" w:hAnsi="Segoe UI" w:cs="Times New Roman"/>
-          <w:noProof/>
-          <w:sz w:val="20"/>
-          <w:szCs w:val="20"/>
-        </w:rPr>
-        <w:drawing>
-          <wp:inline distT="0" distB="0" distL="0" distR="0" wp14:anchorId="0F9F0FE6" wp14:editId="6431A48C">
-            <wp:extent cx="5732780" cy="325120"/>
-            <wp:effectExtent l="0" t="0" r="1270" b="0"/>
-            <wp:docPr id="1212568270" name="Picture 2128554062"/>
-            <wp:cNvGraphicFramePr>
-              <a:graphicFrameLocks xmlns:a="http://schemas.openxmlformats.org/drawingml/2006/main" noChangeAspect="1"/>
-            </wp:cNvGraphicFramePr>
-            <a:graphic xmlns:a="http://schemas.openxmlformats.org/drawingml/2006/main">
-              <a:graphicData uri="http://schemas.openxmlformats.org/drawingml/2006/picture">
-                <pic:pic xmlns:pic="http://schemas.openxmlformats.org/drawingml/2006/picture">
-                  <pic:nvPicPr>
-                    <pic:cNvPr id="0" name="Picture 2128554062"/>
-                    <pic:cNvPicPr/>
-                  </pic:nvPicPr>
-                  <pic:blipFill>
-                    <a:blip r:embed="rId7">
-                      <a:extLst>
-                        <a:ext uri="{28A0092B-C50C-407E-A947-70E740481C1C}">
-                          <a14:useLocalDpi xmlns:a14="http://schemas.microsoft.com/office/drawing/2010/main" val="0"/>
-                        </a:ext>
-                      </a:extLst>
-                    </a:blip>
-                    <a:stretch>
-                      <a:fillRect/>
-                    </a:stretch>
-                  </pic:blipFill>
-                  <pic:spPr>
-                    <a:xfrm>
-                      <a:off x="0" y="0"/>
-                      <a:ext cx="5732780" cy="325120"/>
-                    </a:xfrm>
-                    <a:prstGeom prst="rect">
-                      <a:avLst/>
-                    </a:prstGeom>
-                  </pic:spPr>
-                </pic:pic>
-              </a:graphicData>
-            </a:graphic>
-          </wp:inline>
-        </w:drawing>
-      </w:r>
+          <w:del w:id="17" w:author="Dattatray Patil (Contractor)" w:date="2021-02-15T18:10:00Z"/>
+          <w:rFonts w:ascii="Segoe UI" w:eastAsia="Segoe UI" w:hAnsi="Segoe UI" w:cs="Times New Roman"/>
+          <w:sz w:val="20"/>
+          <w:szCs w:val="20"/>
+        </w:rPr>
+      </w:pPr>
+      <w:del w:id="18" w:author="Dattatray Patil (Contractor)" w:date="2021-02-15T18:10:00Z">
+        <w:r>
+          <w:rPr>
+            <w:rFonts w:ascii="Segoe UI" w:eastAsia="Segoe UI" w:hAnsi="Segoe UI" w:cs="Times New Roman"/>
+            <w:noProof/>
+            <w:sz w:val="20"/>
+            <w:szCs w:val="20"/>
+          </w:rPr>
+          <w:drawing>
+            <wp:inline distT="0" distB="0" distL="0" distR="0" wp14:anchorId="0F9F0FE6" wp14:editId="6431A48C">
+              <wp:extent cx="5732780" cy="325120"/>
+              <wp:effectExtent l="0" t="0" r="1270" b="0"/>
+              <wp:docPr id="1212568270" name="Picture 2128554062"/>
+              <wp:cNvGraphicFramePr>
+                <a:graphicFrameLocks xmlns:a="http://schemas.openxmlformats.org/drawingml/2006/main" noChangeAspect="1"/>
+              </wp:cNvGraphicFramePr>
+              <a:graphic xmlns:a="http://schemas.openxmlformats.org/drawingml/2006/main">
+                <a:graphicData uri="http://schemas.openxmlformats.org/drawingml/2006/picture">
+                  <pic:pic xmlns:pic="http://schemas.openxmlformats.org/drawingml/2006/picture">
+                    <pic:nvPicPr>
+                      <pic:cNvPr id="0" name="Picture 2128554062"/>
+                      <pic:cNvPicPr/>
+                    </pic:nvPicPr>
+                    <pic:blipFill>
+                      <a:blip r:embed="rId10">
+                        <a:extLst>
+                          <a:ext uri="{28A0092B-C50C-407E-A947-70E740481C1C}">
+                            <a14:useLocalDpi xmlns:a14="http://schemas.microsoft.com/office/drawing/2010/main" val="0"/>
+                          </a:ext>
+                        </a:extLst>
+                      </a:blip>
+                      <a:stretch>
+                        <a:fillRect/>
+                      </a:stretch>
+                    </pic:blipFill>
+                    <pic:spPr>
+                      <a:xfrm>
+                        <a:off x="0" y="0"/>
+                        <a:ext cx="5732780" cy="325120"/>
+                      </a:xfrm>
+                      <a:prstGeom prst="rect">
+                        <a:avLst/>
+                      </a:prstGeom>
+                    </pic:spPr>
+                  </pic:pic>
+                </a:graphicData>
+              </a:graphic>
+            </wp:inline>
+          </w:drawing>
+        </w:r>
+      </w:del>
+    </w:p>
+    <w:p>
+      <w:pPr>
+        <w:pStyle w:val="ListParagraph"/>
+        <w:numPr>
+          <w:ilvl w:val="0"/>
+          <w:numId w:val="1"/>
+        </w:numPr>
+        <w:rPr>
+          <w:ins w:id="19" w:author="Dattatray Patil (Contractor)" w:date="2021-02-15T17:54:00Z"/>
+          <w:rFonts w:ascii="Segoe UI" w:eastAsia="Segoe UI" w:hAnsi="Segoe UI" w:cs="Times New Roman"/>
+          <w:sz w:val="20"/>
+          <w:szCs w:val="20"/>
+          <w:rPrChange w:id="20" w:author="Dattatray Patil (Contractor)" w:date="2021-02-15T17:54:00Z">
+            <w:rPr>
+              <w:ins w:id="21" w:author="Dattatray Patil (Contractor)" w:date="2021-02-15T17:54:00Z"/>
+              <w:rFonts w:ascii="Segoe UI" w:eastAsia="Segoe UI" w:hAnsi="Segoe UI" w:cs="Times New Roman"/>
+              <w:b/>
+              <w:bCs/>
+              <w:sz w:val="20"/>
+              <w:szCs w:val="20"/>
+            </w:rPr>
+          </w:rPrChange>
+        </w:rPr>
+      </w:pPr>
+      <w:r>
+        <w:rPr>
+          <w:rFonts w:ascii="Segoe UI" w:eastAsia="Segoe UI" w:hAnsi="Segoe UI" w:cs="Times New Roman"/>
+          <w:sz w:val="20"/>
+          <w:szCs w:val="20"/>
+          <w:rPrChange w:id="22" w:author="Dattatray Patil (Contractor)" w:date="2021-02-15T17:53:00Z">
+            <w:rPr/>
+          </w:rPrChange>
+        </w:rPr>
+        <w:t>Create a new Flow from scratch. The Flow must start with a Button.</w:t>
+      </w:r>
+      <w:ins w:id="23" w:author="Dattatray Patil (Contractor)" w:date="2021-02-15T17:53:00Z">
+        <w:r>
+          <w:rPr>
+            <w:rFonts w:ascii="Segoe UI" w:eastAsia="Segoe UI" w:hAnsi="Segoe UI" w:cs="Times New Roman"/>
+            <w:sz w:val="20"/>
+            <w:szCs w:val="20"/>
+          </w:rPr>
+          <w:t xml:space="preserve"> Select </w:t>
+        </w:r>
+        <w:r>
+          <w:rPr>
+            <w:rFonts w:ascii="Segoe UI" w:eastAsia="Segoe UI" w:hAnsi="Segoe UI" w:cs="Times New Roman"/>
+            <w:b/>
+            <w:bCs/>
+            <w:sz w:val="20"/>
+            <w:szCs w:val="20"/>
+            <w:rPrChange w:id="24" w:author="Dattatray Patil (Contractor)" w:date="2021-02-15T17:53:00Z">
+              <w:rPr>
+                <w:rFonts w:ascii="Segoe UI" w:eastAsia="Segoe UI" w:hAnsi="Segoe UI" w:cs="Times New Roman"/>
+                <w:sz w:val="20"/>
+                <w:szCs w:val="20"/>
+              </w:rPr>
+            </w:rPrChange>
+          </w:rPr>
+          <w:t>My flows</w:t>
+        </w:r>
+        <w:r>
+          <w:rPr>
+            <w:rFonts w:ascii="Segoe UI" w:eastAsia="Segoe UI" w:hAnsi="Segoe UI" w:cs="Times New Roman"/>
+            <w:b/>
+            <w:bCs/>
+            <w:sz w:val="20"/>
+            <w:szCs w:val="20"/>
+          </w:rPr>
+          <w:t xml:space="preserve"> &gt; New flow &gt; </w:t>
+        </w:r>
+      </w:ins>
+      <w:ins w:id="25" w:author="Dattatray Patil (Contractor)" w:date="2021-02-15T17:54:00Z">
+        <w:r>
+          <w:rPr>
+            <w:rFonts w:ascii="Segoe UI" w:eastAsia="Segoe UI" w:hAnsi="Segoe UI" w:cs="Times New Roman"/>
+            <w:b/>
+            <w:bCs/>
+            <w:sz w:val="20"/>
+            <w:szCs w:val="20"/>
+          </w:rPr>
+          <w:t>Instant cloud flow.</w:t>
+        </w:r>
+      </w:ins>
+    </w:p>
+    <w:p>
+      <w:pPr>
+        <w:pStyle w:val="ListParagraph"/>
+        <w:numPr>
+          <w:ilvl w:val="0"/>
+          <w:numId w:val="1"/>
+        </w:numPr>
+        <w:rPr>
+          <w:rFonts w:ascii="Segoe UI" w:eastAsia="Segoe UI" w:hAnsi="Segoe UI" w:cs="Times New Roman"/>
+          <w:sz w:val="20"/>
+          <w:szCs w:val="20"/>
+          <w:rPrChange w:id="26" w:author="Dattatray Patil (Contractor)" w:date="2021-02-15T17:54:00Z">
+            <w:rPr/>
+          </w:rPrChange>
+        </w:rPr>
+        <w:pPrChange w:id="27" w:author="Dattatray Patil (Contractor)" w:date="2021-02-15T17:53:00Z">
+          <w:pPr>
+            <w:ind w:left="720" w:hanging="360"/>
+            <w:contextualSpacing/>
+          </w:pPr>
+        </w:pPrChange>
+      </w:pPr>
+      <w:ins w:id="28" w:author="Dattatray Patil (Contractor)" w:date="2021-02-15T17:54:00Z">
+        <w:r>
+          <w:rPr>
+            <w:rFonts w:ascii="Segoe UI" w:eastAsia="Segoe UI" w:hAnsi="Segoe UI" w:cs="Times New Roman"/>
+            <w:sz w:val="20"/>
+            <w:szCs w:val="20"/>
+            <w:rPrChange w:id="29" w:author="Dattatray Patil (Contractor)" w:date="2021-02-15T17:54:00Z">
+              <w:rPr>
+                <w:rFonts w:ascii="Segoe UI" w:eastAsia="Segoe UI" w:hAnsi="Segoe UI" w:cs="Times New Roman"/>
+                <w:b/>
+                <w:bCs/>
+                <w:sz w:val="20"/>
+                <w:szCs w:val="20"/>
+              </w:rPr>
+            </w:rPrChange>
+          </w:rPr>
+          <w:t xml:space="preserve">Give a name </w:t>
+        </w:r>
+        <w:r>
+          <w:rPr>
+            <w:rFonts w:ascii="Segoe UI" w:eastAsia="Segoe UI" w:hAnsi="Segoe UI" w:cs="Times New Roman"/>
+            <w:sz w:val="20"/>
+            <w:szCs w:val="20"/>
+          </w:rPr>
+          <w:t xml:space="preserve">to your flow. Select Manually trigger flow option </w:t>
+        </w:r>
+      </w:ins>
+    </w:p>
+    <w:p>
+      <w:pPr>
+        <w:pStyle w:val="ListParagraph"/>
+        <w:numPr>
+          <w:ilvl w:val="0"/>
+          <w:numId w:val="1"/>
+        </w:numPr>
+        <w:rPr>
+          <w:ins w:id="30" w:author="Dattatray Patil (Contractor)" w:date="2021-02-15T17:58:00Z"/>
+          <w:rFonts w:ascii="Segoe UI" w:eastAsia="Segoe UI" w:hAnsi="Segoe UI" w:cs="Times New Roman"/>
+          <w:sz w:val="20"/>
+          <w:szCs w:val="20"/>
+        </w:rPr>
+      </w:pPr>
+      <w:ins w:id="31" w:author="Dattatray Patil (Contractor)" w:date="2021-02-15T17:54:00Z">
+        <w:r>
+          <w:rPr>
+            <w:rFonts w:ascii="Segoe UI" w:eastAsia="Segoe UI" w:hAnsi="Segoe UI" w:cs="Times New Roman"/>
+            <w:sz w:val="20"/>
+            <w:szCs w:val="20"/>
+          </w:rPr>
+          <w:lastRenderedPageBreak/>
+          <w:t>Click on “</w:t>
+        </w:r>
+        <w:r>
+          <w:rPr>
+            <w:rFonts w:ascii="Segoe UI" w:eastAsia="Segoe UI" w:hAnsi="Segoe UI" w:cs="Times New Roman"/>
+            <w:b/>
+            <w:bCs/>
+            <w:sz w:val="20"/>
+            <w:szCs w:val="20"/>
+            <w:rPrChange w:id="32" w:author="Dattatray Patil (Contractor)" w:date="2021-02-15T17:55:00Z">
+              <w:rPr>
+                <w:rFonts w:ascii="Segoe UI" w:eastAsia="Segoe UI" w:hAnsi="Segoe UI" w:cs="Times New Roman"/>
+                <w:sz w:val="20"/>
+                <w:szCs w:val="20"/>
+              </w:rPr>
+            </w:rPrChange>
+          </w:rPr>
+          <w:t>New Step</w:t>
+        </w:r>
+        <w:r>
+          <w:rPr>
+            <w:rFonts w:ascii="Segoe UI" w:eastAsia="Segoe UI" w:hAnsi="Segoe UI" w:cs="Times New Roman"/>
+            <w:sz w:val="20"/>
+            <w:szCs w:val="20"/>
+          </w:rPr>
+          <w:t xml:space="preserve">  and </w:t>
+        </w:r>
+      </w:ins>
+      <w:del w:id="33" w:author="Dattatray Patil (Contractor)" w:date="2021-02-15T17:55:00Z">
+        <w:r>
+          <w:rPr>
+            <w:rFonts w:ascii="Segoe UI" w:eastAsia="Segoe UI" w:hAnsi="Segoe UI" w:cs="Times New Roman"/>
+            <w:sz w:val="20"/>
+            <w:szCs w:val="20"/>
+            <w:rPrChange w:id="34" w:author="Dattatray Patil (Contractor)" w:date="2021-02-15T17:54:00Z">
+              <w:rPr/>
+            </w:rPrChange>
+          </w:rPr>
+          <w:delText>A</w:delText>
+        </w:r>
+      </w:del>
+      <w:ins w:id="35" w:author="Dattatray Patil (Contractor)" w:date="2021-02-15T17:55:00Z">
+        <w:r>
+          <w:rPr>
+            <w:rFonts w:ascii="Segoe UI" w:eastAsia="Segoe UI" w:hAnsi="Segoe UI" w:cs="Times New Roman"/>
+            <w:sz w:val="20"/>
+            <w:szCs w:val="20"/>
+          </w:rPr>
+          <w:t>a</w:t>
+        </w:r>
+      </w:ins>
+      <w:r>
+        <w:rPr>
+          <w:rFonts w:ascii="Segoe UI" w:eastAsia="Segoe UI" w:hAnsi="Segoe UI" w:cs="Times New Roman"/>
+          <w:sz w:val="20"/>
+          <w:szCs w:val="20"/>
+          <w:rPrChange w:id="36" w:author="Dattatray Patil (Contractor)" w:date="2021-02-15T17:54:00Z">
+            <w:rPr/>
+          </w:rPrChange>
+        </w:rPr>
+        <w:t xml:space="preserve">dd a </w:t>
+      </w:r>
+      <w:r>
+        <w:rPr>
+          <w:rFonts w:ascii="Segoe UI" w:eastAsia="Segoe UI" w:hAnsi="Segoe UI" w:cs="Times New Roman"/>
+          <w:b/>
+          <w:sz w:val="20"/>
+          <w:szCs w:val="20"/>
+          <w:rPrChange w:id="37" w:author="Dattatray Patil (Contractor)" w:date="2021-02-15T17:54:00Z">
+            <w:rPr>
+              <w:b/>
+            </w:rPr>
+          </w:rPrChange>
+        </w:rPr>
+        <w:t>Send an HTTP request to SharePoint</w:t>
+      </w:r>
+      <w:r>
+        <w:rPr>
+          <w:rFonts w:ascii="Segoe UI" w:eastAsia="Segoe UI" w:hAnsi="Segoe UI" w:cs="Times New Roman"/>
+          <w:sz w:val="20"/>
+          <w:szCs w:val="20"/>
+          <w:rPrChange w:id="38" w:author="Dattatray Patil (Contractor)" w:date="2021-02-15T17:54:00Z">
+            <w:rPr/>
+          </w:rPrChange>
+        </w:rPr>
+        <w:t xml:space="preserve"> action defined like this (use your SharePoint URL and the list </w:t>
+      </w:r>
+      <w:del w:id="39" w:author="Dattatray Patil (Contractor)" w:date="2021-02-15T18:10:00Z">
+        <w:r>
+          <w:rPr>
+            <w:rFonts w:ascii="Segoe UI" w:eastAsia="Segoe UI" w:hAnsi="Segoe UI" w:cs="Times New Roman"/>
+            <w:sz w:val="20"/>
+            <w:szCs w:val="20"/>
+            <w:rPrChange w:id="40" w:author="Dattatray Patil (Contractor)" w:date="2021-02-15T17:54:00Z">
+              <w:rPr/>
+            </w:rPrChange>
+          </w:rPr>
+          <w:delText xml:space="preserve">guid </w:delText>
+        </w:r>
+      </w:del>
+      <w:ins w:id="41" w:author="Dattatray Patil (Contractor)" w:date="2021-02-15T18:10:00Z">
+        <w:r>
+          <w:rPr>
+            <w:rFonts w:ascii="Segoe UI" w:eastAsia="Segoe UI" w:hAnsi="Segoe UI" w:cs="Times New Roman"/>
+            <w:sz w:val="20"/>
+            <w:szCs w:val="20"/>
+          </w:rPr>
+          <w:t>name</w:t>
+        </w:r>
+        <w:r>
+          <w:rPr>
+            <w:rFonts w:ascii="Segoe UI" w:eastAsia="Segoe UI" w:hAnsi="Segoe UI" w:cs="Times New Roman"/>
+            <w:sz w:val="20"/>
+            <w:szCs w:val="20"/>
+            <w:rPrChange w:id="42" w:author="Dattatray Patil (Contractor)" w:date="2021-02-15T17:54:00Z">
+              <w:rPr/>
+            </w:rPrChange>
+          </w:rPr>
+          <w:t xml:space="preserve"> </w:t>
+        </w:r>
+      </w:ins>
+      <w:r>
+        <w:rPr>
+          <w:rFonts w:ascii="Segoe UI" w:eastAsia="Segoe UI" w:hAnsi="Segoe UI" w:cs="Times New Roman"/>
+          <w:sz w:val="20"/>
+          <w:szCs w:val="20"/>
+          <w:rPrChange w:id="43" w:author="Dattatray Patil (Contractor)" w:date="2021-02-15T17:54:00Z">
+            <w:rPr/>
+          </w:rPrChange>
+        </w:rPr>
+        <w:t xml:space="preserve">that you copied to </w:t>
+      </w:r>
+      <w:commentRangeStart w:id="44"/>
+      <w:r>
+        <w:rPr>
+          <w:rFonts w:ascii="Segoe UI" w:eastAsia="Segoe UI" w:hAnsi="Segoe UI" w:cs="Times New Roman"/>
+          <w:sz w:val="20"/>
+          <w:szCs w:val="20"/>
+          <w:rPrChange w:id="45" w:author="Dattatray Patil (Contractor)" w:date="2021-02-15T17:54:00Z">
+            <w:rPr/>
+          </w:rPrChange>
+        </w:rPr>
+        <w:t>notepad</w:t>
+      </w:r>
+      <w:commentRangeEnd w:id="44"/>
+      <w:r>
+        <w:rPr>
+          <w:sz w:val="16"/>
+          <w:szCs w:val="16"/>
+        </w:rPr>
+        <w:commentReference w:id="44"/>
+      </w:r>
+      <w:r>
+        <w:rPr>
+          <w:rFonts w:ascii="Segoe UI" w:eastAsia="Segoe UI" w:hAnsi="Segoe UI" w:cs="Times New Roman"/>
+          <w:sz w:val="20"/>
+          <w:szCs w:val="20"/>
+          <w:rPrChange w:id="46" w:author="Dattatray Patil (Contractor)" w:date="2021-02-15T17:54:00Z">
+            <w:rPr/>
+          </w:rPrChange>
+        </w:rPr>
+        <w:t>):</w:t>
+      </w:r>
+    </w:p>
+    <w:p>
+      <w:pPr>
+        <w:pStyle w:val="ListParagraph"/>
+        <w:rPr>
+          <w:ins w:id="47" w:author="Dattatray Patil (Contractor)" w:date="2021-02-15T17:58:00Z"/>
+          <w:rFonts w:ascii="Segoe UI" w:eastAsia="Segoe UI" w:hAnsi="Segoe UI" w:cs="Times New Roman"/>
+          <w:sz w:val="20"/>
+          <w:szCs w:val="20"/>
+        </w:rPr>
+      </w:pPr>
+    </w:p>
+    <w:p>
+      <w:pPr>
+        <w:pStyle w:val="ListParagraph"/>
+        <w:ind w:left="0" w:firstLine="720"/>
+        <w:rPr>
+          <w:del w:id="48" w:author="Dattatray Patil (Contractor)" w:date="2021-02-15T18:10:00Z"/>
+          <w:rFonts w:ascii="Segoe UI" w:eastAsia="Segoe UI" w:hAnsi="Segoe UI" w:cs="Times New Roman"/>
+          <w:sz w:val="20"/>
+          <w:szCs w:val="20"/>
+          <w:rPrChange w:id="49" w:author="Dattatray Patil (Contractor)" w:date="2021-02-15T17:54:00Z">
+            <w:rPr>
+              <w:del w:id="50" w:author="Dattatray Patil (Contractor)" w:date="2021-02-15T18:10:00Z"/>
+            </w:rPr>
+          </w:rPrChange>
+        </w:rPr>
+        <w:pPrChange w:id="51" w:author="Dattatray Patil (Contractor)" w:date="2021-02-15T18:23:00Z">
+          <w:pPr>
+            <w:ind w:left="720" w:hanging="360"/>
+            <w:contextualSpacing/>
+          </w:pPr>
+        </w:pPrChange>
+      </w:pPr>
+      <w:ins w:id="52" w:author="Dattatray Patil (Contractor)" w:date="2021-02-15T18:23:00Z">
+        <w:r>
+          <w:rPr>
+            <w:rFonts w:ascii="Segoe UI" w:eastAsia="Segoe UI" w:hAnsi="Segoe UI" w:cs="Times New Roman"/>
+            <w:noProof/>
+            <w:sz w:val="20"/>
+            <w:szCs w:val="20"/>
+          </w:rPr>
+          <w:drawing>
+            <wp:inline distT="0" distB="0" distL="0" distR="0" wp14:anchorId="6239EE4A" wp14:editId="7E1CB81C">
+              <wp:extent cx="4591050" cy="2134301"/>
+              <wp:effectExtent l="19050" t="19050" r="19050" b="18415"/>
+              <wp:docPr id="2" name="Picture 2"/>
+              <wp:cNvGraphicFramePr>
+                <a:graphicFrameLocks xmlns:a="http://schemas.openxmlformats.org/drawingml/2006/main" noChangeAspect="1"/>
+              </wp:cNvGraphicFramePr>
+              <a:graphic xmlns:a="http://schemas.openxmlformats.org/drawingml/2006/main">
+                <a:graphicData uri="http://schemas.openxmlformats.org/drawingml/2006/picture">
+                  <pic:pic xmlns:pic="http://schemas.openxmlformats.org/drawingml/2006/picture">
+                    <pic:nvPicPr>
+                      <pic:cNvPr id="0" name="Picture 1"/>
+                      <pic:cNvPicPr>
+                        <a:picLocks noChangeAspect="1" noChangeArrowheads="1"/>
+                      </pic:cNvPicPr>
+                    </pic:nvPicPr>
+                    <pic:blipFill>
+                      <a:blip r:embed="rId14">
+                        <a:extLst>
+                          <a:ext uri="{28A0092B-C50C-407E-A947-70E740481C1C}">
+                            <a14:useLocalDpi xmlns:a14="http://schemas.microsoft.com/office/drawing/2010/main" val="0"/>
+                          </a:ext>
+                        </a:extLst>
+                      </a:blip>
+                      <a:srcRect/>
+                      <a:stretch>
+                        <a:fillRect/>
+                      </a:stretch>
+                    </pic:blipFill>
+                    <pic:spPr bwMode="auto">
+                      <a:xfrm>
+                        <a:off x="0" y="0"/>
+                        <a:ext cx="4601537" cy="2139176"/>
+                      </a:xfrm>
+                      <a:prstGeom prst="rect">
+                        <a:avLst/>
+                      </a:prstGeom>
+                      <a:noFill/>
+                      <a:ln>
+                        <a:solidFill>
+                          <a:schemeClr val="bg1">
+                            <a:lumMod val="75000"/>
+                          </a:schemeClr>
+                        </a:solidFill>
+                      </a:ln>
+                    </pic:spPr>
+                  </pic:pic>
+                </a:graphicData>
+              </a:graphic>
+            </wp:inline>
+          </w:drawing>
+        </w:r>
+      </w:ins>
+    </w:p>
+    <w:p>
+      <w:pPr>
+        <w:ind w:firstLine="720"/>
+        <w:rPr>
+          <w:rFonts w:ascii="Segoe UI" w:eastAsia="Segoe UI" w:hAnsi="Segoe UI" w:cs="Times New Roman"/>
+          <w:sz w:val="20"/>
+        </w:rPr>
+        <w:pPrChange w:id="53" w:author="Dattatray Patil (Contractor)" w:date="2021-02-15T18:23:00Z">
+          <w:pPr>
+            <w:jc w:val="center"/>
+          </w:pPr>
+        </w:pPrChange>
+      </w:pPr>
+      <w:del w:id="54" w:author="Dattatray Patil (Contractor)" w:date="2021-02-15T18:23:00Z">
+        <w:r>
+          <w:rPr>
+            <w:rFonts w:ascii="Segoe UI" w:eastAsia="Segoe UI" w:hAnsi="Segoe UI" w:cs="Times New Roman"/>
+            <w:noProof/>
+            <w:sz w:val="20"/>
+          </w:rPr>
+          <w:drawing>
+            <wp:inline distT="0" distB="0" distL="0" distR="0" wp14:anchorId="5F827F53" wp14:editId="6BC73725">
+              <wp:extent cx="4618104" cy="3296811"/>
+              <wp:effectExtent l="0" t="0" r="0" b="0"/>
+              <wp:docPr id="1866084446" name="Picture 2128554060"/>
+              <wp:cNvGraphicFramePr>
+                <a:graphicFrameLocks xmlns:a="http://schemas.openxmlformats.org/drawingml/2006/main" noChangeAspect="1"/>
+              </wp:cNvGraphicFramePr>
+              <a:graphic xmlns:a="http://schemas.openxmlformats.org/drawingml/2006/main">
+                <a:graphicData uri="http://schemas.openxmlformats.org/drawingml/2006/picture">
+                  <pic:pic xmlns:pic="http://schemas.openxmlformats.org/drawingml/2006/picture">
+                    <pic:nvPicPr>
+                      <pic:cNvPr id="0" name="Picture 2128554060"/>
+                      <pic:cNvPicPr/>
+                    </pic:nvPicPr>
+                    <pic:blipFill>
+                      <a:blip r:embed="rId15">
+                        <a:extLst>
+                          <a:ext uri="{28A0092B-C50C-407E-A947-70E740481C1C}">
+                            <a14:useLocalDpi xmlns:a14="http://schemas.microsoft.com/office/drawing/2010/main" val="0"/>
+                          </a:ext>
+                        </a:extLst>
+                      </a:blip>
+                      <a:stretch>
+                        <a:fillRect/>
+                      </a:stretch>
+                    </pic:blipFill>
+                    <pic:spPr>
+                      <a:xfrm>
+                        <a:off x="0" y="0"/>
+                        <a:ext cx="4621133" cy="3298973"/>
+                      </a:xfrm>
+                      <a:prstGeom prst="rect">
+                        <a:avLst/>
+                      </a:prstGeom>
+                    </pic:spPr>
+                  </pic:pic>
+                </a:graphicData>
+              </a:graphic>
+            </wp:inline>
+          </w:drawing>
+        </w:r>
+      </w:del>
     </w:p>
     <w:p>
       <w:pPr>
         <w:ind w:left="720" w:hanging="360"/>
         <w:contextualSpacing/>
         <w:rPr>
-          <w:rFonts w:ascii="Segoe UI" w:eastAsia="Segoe UI" w:hAnsi="Segoe UI" w:cs="Times New Roman"/>
-          <w:sz w:val="20"/>
-          <w:szCs w:val="20"/>
-        </w:rPr>
-      </w:pPr>
-      <w:r>
-        <w:rPr>
-          <w:rFonts w:ascii="Segoe UI" w:eastAsia="Segoe UI" w:hAnsi="Segoe UI" w:cs="Times New Roman"/>
-          <w:sz w:val="20"/>
-          <w:szCs w:val="20"/>
-        </w:rPr>
-        <w:t>Create a new Flow from scratch. The Flow must start with a Button.</w:t>
+          <w:ins w:id="55" w:author="Dattatray Patil (Contractor)" w:date="2021-02-15T17:56:00Z"/>
+          <w:rFonts w:ascii="Segoe UI" w:eastAsia="Segoe UI" w:hAnsi="Segoe UI" w:cs="Times New Roman"/>
+          <w:sz w:val="20"/>
+          <w:szCs w:val="20"/>
+        </w:rPr>
+      </w:pPr>
+      <w:r>
+        <w:rPr>
+          <w:rFonts w:ascii="Segoe UI" w:eastAsia="Segoe UI" w:hAnsi="Segoe UI" w:cs="Times New Roman"/>
+          <w:sz w:val="20"/>
+          <w:szCs w:val="20"/>
+        </w:rPr>
+        <w:t>And in the body:</w:t>
       </w:r>
     </w:p>
     <w:p>
@@ -605,132 +1149,156 @@
           <w:szCs w:val="20"/>
         </w:rPr>
       </w:pPr>
-      <w:r>
-        <w:rPr>
-          <w:rFonts w:ascii="Segoe UI" w:eastAsia="Segoe UI" w:hAnsi="Segoe UI" w:cs="Times New Roman"/>
-          <w:sz w:val="20"/>
-          <w:szCs w:val="20"/>
-        </w:rPr>
-        <w:t xml:space="preserve">Add a </w:t>
-      </w:r>
-      <w:r>
-        <w:rPr>
-          <w:rFonts w:ascii="Segoe UI" w:eastAsia="Segoe UI" w:hAnsi="Segoe UI" w:cs="Times New Roman"/>
-          <w:b/>
-          <w:sz w:val="20"/>
-          <w:szCs w:val="20"/>
-        </w:rPr>
-        <w:t>Send an HTTP request to SharePoint</w:t>
-      </w:r>
-      <w:r>
-        <w:rPr>
-          <w:rFonts w:ascii="Segoe UI" w:eastAsia="Segoe UI" w:hAnsi="Segoe UI" w:cs="Times New Roman"/>
-          <w:sz w:val="20"/>
-          <w:szCs w:val="20"/>
-        </w:rPr>
-        <w:t xml:space="preserve"> action defined like this (use your SharePoint URL and the list </w:t>
+    </w:p>
+    <w:p>
+      <w:pPr>
+        <w:ind w:left="720"/>
+        <w:rPr>
+          <w:rFonts w:ascii="Segoe UI" w:eastAsia="Segoe UI" w:hAnsi="Segoe UI" w:cs="Times New Roman"/>
+          <w:sz w:val="20"/>
+        </w:rPr>
+        <w:pPrChange w:id="56" w:author="Dattatray Patil (Contractor)" w:date="2021-02-15T17:56:00Z">
+          <w:pPr/>
+        </w:pPrChange>
+      </w:pPr>
+      <w:r>
+        <w:rPr>
+          <w:rFonts w:ascii="Segoe UI" w:eastAsia="Segoe UI" w:hAnsi="Segoe UI" w:cs="Times New Roman"/>
+          <w:sz w:val="20"/>
+        </w:rPr>
+        <w:t>{'Title': '</w:t>
+      </w:r>
+      <w:del w:id="57" w:author="Dattatray Patil (Contractor)" w:date="2021-02-15T18:12:00Z">
+        <w:r>
+          <w:rPr>
+            <w:rFonts w:ascii="Segoe UI" w:eastAsia="Segoe UI" w:hAnsi="Segoe UI" w:cs="Times New Roman"/>
+            <w:sz w:val="20"/>
+          </w:rPr>
+          <w:delText>&lt;yourfirstnamelastname</w:delText>
+        </w:r>
+      </w:del>
+      <w:del w:id="58" w:author="Dattatray Patil (Contractor)" w:date="2021-02-15T18:13:00Z">
+        <w:r>
+          <w:rPr>
+            <w:rFonts w:ascii="Segoe UI" w:eastAsia="Segoe UI" w:hAnsi="Segoe UI" w:cs="Times New Roman"/>
+            <w:sz w:val="20"/>
+          </w:rPr>
+          <w:delText>&gt;</w:delText>
+        </w:r>
+      </w:del>
+      <w:ins w:id="59" w:author="Dattatray Patil (Contractor)" w:date="2021-02-15T18:13:00Z">
+        <w:r>
+          <w:rPr>
+            <w:rFonts w:ascii="Segoe UI" w:eastAsia="Segoe UI" w:hAnsi="Segoe UI" w:cs="Times New Roman"/>
+            <w:sz w:val="20"/>
+          </w:rPr>
+          <w:t>Price</w:t>
+        </w:r>
+      </w:ins>
+      <w:r>
+        <w:rPr>
+          <w:rFonts w:ascii="Segoe UI" w:eastAsia="Segoe UI" w:hAnsi="Segoe UI" w:cs="Times New Roman"/>
+          <w:sz w:val="20"/>
+        </w:rPr>
+        <w:t>', '</w:t>
       </w:r>
       <w:proofErr w:type="spellStart"/>
       <w:r>
         <w:rPr>
           <w:rFonts w:ascii="Segoe UI" w:eastAsia="Segoe UI" w:hAnsi="Segoe UI" w:cs="Times New Roman"/>
           <w:sz w:val="20"/>
-          <w:szCs w:val="20"/>
-        </w:rPr>
-        <w:t>guid</w:t>
+        </w:rPr>
+        <w:t>FieldTypeKind</w:t>
       </w:r>
       <w:proofErr w:type="spellEnd"/>
       <w:r>
         <w:rPr>
           <w:rFonts w:ascii="Segoe UI" w:eastAsia="Segoe UI" w:hAnsi="Segoe UI" w:cs="Times New Roman"/>
           <w:sz w:val="20"/>
-          <w:szCs w:val="20"/>
-        </w:rPr>
-        <w:t xml:space="preserve"> that you copied to </w:t>
-      </w:r>
-      <w:commentRangeStart w:id="2"/>
-      <w:r>
-        <w:rPr>
-          <w:rFonts w:ascii="Segoe UI" w:eastAsia="Segoe UI" w:hAnsi="Segoe UI" w:cs="Times New Roman"/>
-          <w:sz w:val="20"/>
-          <w:szCs w:val="20"/>
-        </w:rPr>
-        <w:t>notepad</w:t>
-      </w:r>
-      <w:commentRangeEnd w:id="2"/>
-      <w:r>
-        <w:rPr>
-          <w:rFonts w:ascii="Segoe UI" w:eastAsia="Segoe UI" w:hAnsi="Segoe UI" w:cs="Times New Roman"/>
-          <w:sz w:val="16"/>
-          <w:szCs w:val="16"/>
-        </w:rPr>
-        <w:commentReference w:id="2"/>
-      </w:r>
-      <w:r>
-        <w:rPr>
-          <w:rFonts w:ascii="Segoe UI" w:eastAsia="Segoe UI" w:hAnsi="Segoe UI" w:cs="Times New Roman"/>
-          <w:sz w:val="20"/>
-          <w:szCs w:val="20"/>
-        </w:rPr>
-        <w:t>):</w:t>
-      </w:r>
-    </w:p>
-    <w:p>
-      <w:pPr>
-        <w:jc w:val="center"/>
-        <w:rPr>
-          <w:rFonts w:ascii="Segoe UI" w:eastAsia="Segoe UI" w:hAnsi="Segoe UI" w:cs="Times New Roman"/>
-          <w:sz w:val="20"/>
-        </w:rPr>
-      </w:pPr>
-      <w:r>
-        <w:rPr>
-          <w:rFonts w:ascii="Segoe UI" w:eastAsia="Segoe UI" w:hAnsi="Segoe UI" w:cs="Times New Roman"/>
-          <w:noProof/>
-          <w:sz w:val="20"/>
-        </w:rPr>
-        <w:drawing>
-          <wp:inline distT="0" distB="0" distL="0" distR="0" wp14:anchorId="5F827F53" wp14:editId="2C5B85A5">
-            <wp:extent cx="4618104" cy="3296811"/>
-            <wp:effectExtent l="0" t="0" r="0" b="0"/>
-            <wp:docPr id="1866084446" name="Picture 2128554060"/>
-            <wp:cNvGraphicFramePr>
-              <a:graphicFrameLocks xmlns:a="http://schemas.openxmlformats.org/drawingml/2006/main" noChangeAspect="1"/>
-            </wp:cNvGraphicFramePr>
-            <a:graphic xmlns:a="http://schemas.openxmlformats.org/drawingml/2006/main">
-              <a:graphicData uri="http://schemas.openxmlformats.org/drawingml/2006/picture">
-                <pic:pic xmlns:pic="http://schemas.openxmlformats.org/drawingml/2006/picture">
-                  <pic:nvPicPr>
-                    <pic:cNvPr id="0" name="Picture 2128554060"/>
-                    <pic:cNvPicPr/>
-                  </pic:nvPicPr>
-                  <pic:blipFill>
-                    <a:blip r:embed="rId11">
-                      <a:extLst>
-                        <a:ext uri="{28A0092B-C50C-407E-A947-70E740481C1C}">
-                          <a14:useLocalDpi xmlns:a14="http://schemas.microsoft.com/office/drawing/2010/main" val="0"/>
-                        </a:ext>
-                      </a:extLst>
-                    </a:blip>
-                    <a:stretch>
-                      <a:fillRect/>
-                    </a:stretch>
-                  </pic:blipFill>
-                  <pic:spPr>
-                    <a:xfrm>
-                      <a:off x="0" y="0"/>
-                      <a:ext cx="4621133" cy="3298973"/>
-                    </a:xfrm>
-                    <a:prstGeom prst="rect">
-                      <a:avLst/>
-                    </a:prstGeom>
-                  </pic:spPr>
-                </pic:pic>
-              </a:graphicData>
-            </a:graphic>
-          </wp:inline>
-        </w:drawing>
-      </w:r>
+        </w:rPr>
+        <w:t>': 10,'Required': 'false', '</w:t>
+      </w:r>
+      <w:proofErr w:type="spellStart"/>
+      <w:r>
+        <w:rPr>
+          <w:rFonts w:ascii="Segoe UI" w:eastAsia="Segoe UI" w:hAnsi="Segoe UI" w:cs="Times New Roman"/>
+          <w:sz w:val="20"/>
+        </w:rPr>
+        <w:t>EnforceUniqueValues</w:t>
+      </w:r>
+      <w:proofErr w:type="spellEnd"/>
+      <w:r>
+        <w:rPr>
+          <w:rFonts w:ascii="Segoe UI" w:eastAsia="Segoe UI" w:hAnsi="Segoe UI" w:cs="Times New Roman"/>
+          <w:sz w:val="20"/>
+        </w:rPr>
+        <w:t>': 'false','</w:t>
+      </w:r>
+      <w:proofErr w:type="spellStart"/>
+      <w:r>
+        <w:rPr>
+          <w:rFonts w:ascii="Segoe UI" w:eastAsia="Segoe UI" w:hAnsi="Segoe UI" w:cs="Times New Roman"/>
+          <w:sz w:val="20"/>
+        </w:rPr>
+        <w:t>StaticName</w:t>
+      </w:r>
+      <w:proofErr w:type="spellEnd"/>
+      <w:r>
+        <w:rPr>
+          <w:rFonts w:ascii="Segoe UI" w:eastAsia="Segoe UI" w:hAnsi="Segoe UI" w:cs="Times New Roman"/>
+          <w:sz w:val="20"/>
+        </w:rPr>
+        <w:t>': '</w:t>
+      </w:r>
+      <w:del w:id="60" w:author="Dattatray Patil (Contractor)" w:date="2021-02-15T18:13:00Z">
+        <w:r>
+          <w:rPr>
+            <w:rFonts w:ascii="Segoe UI" w:eastAsia="Segoe UI" w:hAnsi="Segoe UI" w:cs="Times New Roman"/>
+            <w:sz w:val="20"/>
+          </w:rPr>
+          <w:delText>Price_&lt;</w:delText>
+        </w:r>
+      </w:del>
+      <w:ins w:id="61" w:author="Dattatray Patil (Contractor)" w:date="2021-02-15T18:13:00Z">
+        <w:r>
+          <w:rPr>
+            <w:rFonts w:ascii="Segoe UI" w:eastAsia="Segoe UI" w:hAnsi="Segoe UI" w:cs="Times New Roman"/>
+            <w:sz w:val="20"/>
+          </w:rPr>
+          <w:t>'</w:t>
+        </w:r>
+        <w:r>
+          <w:rPr>
+            <w:rFonts w:ascii="Segoe UI" w:eastAsia="Segoe UI" w:hAnsi="Segoe UI" w:cs="Times New Roman"/>
+            <w:sz w:val="20"/>
+          </w:rPr>
+          <w:t>Price</w:t>
+        </w:r>
+      </w:ins>
+      <w:del w:id="62" w:author="Dattatray Patil (Contractor)" w:date="2021-02-15T18:13:00Z">
+        <w:r>
+          <w:rPr>
+            <w:rFonts w:ascii="Segoe UI" w:eastAsia="Segoe UI" w:hAnsi="Segoe UI" w:cs="Times New Roman"/>
+            <w:sz w:val="20"/>
+          </w:rPr>
+          <w:delText>yourfirstnamelastname&gt;</w:delText>
+        </w:r>
+      </w:del>
+      <w:r>
+        <w:rPr>
+          <w:rFonts w:ascii="Segoe UI" w:eastAsia="Segoe UI" w:hAnsi="Segoe UI" w:cs="Times New Roman"/>
+          <w:sz w:val="20"/>
+        </w:rPr>
+        <w:t>'}</w:t>
+      </w:r>
+    </w:p>
+    <w:p>
+      <w:pPr>
+        <w:rPr>
+          <w:rFonts w:ascii="Segoe UI" w:eastAsia="Segoe UI" w:hAnsi="Segoe UI" w:cs="Times New Roman"/>
+          <w:sz w:val="20"/>
+        </w:rPr>
+      </w:pPr>
     </w:p>
     <w:p>
       <w:pPr>
@@ -748,111 +1316,66 @@
           <w:sz w:val="20"/>
           <w:szCs w:val="20"/>
         </w:rPr>
-        <w:t>And in the body:</w:t>
-      </w:r>
-    </w:p>
-    <w:p>
-      <w:pPr>
-        <w:rPr>
-          <w:rFonts w:ascii="Segoe UI" w:eastAsia="Segoe UI" w:hAnsi="Segoe UI" w:cs="Times New Roman"/>
-          <w:sz w:val="20"/>
-        </w:rPr>
-      </w:pPr>
-      <w:r>
-        <w:rPr>
-          <w:rFonts w:ascii="Segoe UI" w:eastAsia="Segoe UI" w:hAnsi="Segoe UI" w:cs="Times New Roman"/>
-          <w:sz w:val="20"/>
-        </w:rPr>
-        <w:t>{'Title': '&lt;</w:t>
-      </w:r>
-      <w:proofErr w:type="spellStart"/>
-      <w:r>
-        <w:rPr>
-          <w:rFonts w:ascii="Segoe UI" w:eastAsia="Segoe UI" w:hAnsi="Segoe UI" w:cs="Times New Roman"/>
-          <w:sz w:val="20"/>
-        </w:rPr>
-        <w:t>yourfirstnamelastname</w:t>
-      </w:r>
-      <w:proofErr w:type="spellEnd"/>
-      <w:r>
-        <w:rPr>
-          <w:rFonts w:ascii="Segoe UI" w:eastAsia="Segoe UI" w:hAnsi="Segoe UI" w:cs="Times New Roman"/>
-          <w:sz w:val="20"/>
-        </w:rPr>
-        <w:t>&gt;', '</w:t>
-      </w:r>
-      <w:proofErr w:type="spellStart"/>
-      <w:r>
-        <w:rPr>
-          <w:rFonts w:ascii="Segoe UI" w:eastAsia="Segoe UI" w:hAnsi="Segoe UI" w:cs="Times New Roman"/>
-          <w:sz w:val="20"/>
-        </w:rPr>
-        <w:t>FieldTypeKind</w:t>
-      </w:r>
-      <w:proofErr w:type="spellEnd"/>
-      <w:r>
-        <w:rPr>
-          <w:rFonts w:ascii="Segoe UI" w:eastAsia="Segoe UI" w:hAnsi="Segoe UI" w:cs="Times New Roman"/>
-          <w:sz w:val="20"/>
-        </w:rPr>
-        <w:t>': 10,'Required': 'false', '</w:t>
-      </w:r>
-      <w:proofErr w:type="spellStart"/>
-      <w:r>
-        <w:rPr>
-          <w:rFonts w:ascii="Segoe UI" w:eastAsia="Segoe UI" w:hAnsi="Segoe UI" w:cs="Times New Roman"/>
-          <w:sz w:val="20"/>
-        </w:rPr>
-        <w:t>EnforceUniqueValues</w:t>
-      </w:r>
-      <w:proofErr w:type="spellEnd"/>
-      <w:r>
-        <w:rPr>
-          <w:rFonts w:ascii="Segoe UI" w:eastAsia="Segoe UI" w:hAnsi="Segoe UI" w:cs="Times New Roman"/>
-          <w:sz w:val="20"/>
-        </w:rPr>
-        <w:t>': 'false','</w:t>
-      </w:r>
-      <w:proofErr w:type="spellStart"/>
-      <w:r>
-        <w:rPr>
-          <w:rFonts w:ascii="Segoe UI" w:eastAsia="Segoe UI" w:hAnsi="Segoe UI" w:cs="Times New Roman"/>
-          <w:sz w:val="20"/>
-        </w:rPr>
-        <w:t>StaticName</w:t>
-      </w:r>
-      <w:proofErr w:type="spellEnd"/>
-      <w:r>
-        <w:rPr>
-          <w:rFonts w:ascii="Segoe UI" w:eastAsia="Segoe UI" w:hAnsi="Segoe UI" w:cs="Times New Roman"/>
-          <w:sz w:val="20"/>
-        </w:rPr>
-        <w:t>': 'Price_&lt;</w:t>
-      </w:r>
-      <w:proofErr w:type="spellStart"/>
-      <w:r>
-        <w:rPr>
-          <w:rFonts w:ascii="Segoe UI" w:eastAsia="Segoe UI" w:hAnsi="Segoe UI" w:cs="Times New Roman"/>
-          <w:sz w:val="20"/>
-        </w:rPr>
-        <w:t>yourfirstnamelastname</w:t>
-      </w:r>
-      <w:proofErr w:type="spellEnd"/>
-      <w:r>
-        <w:rPr>
-          <w:rFonts w:ascii="Segoe UI" w:eastAsia="Segoe UI" w:hAnsi="Segoe UI" w:cs="Times New Roman"/>
-          <w:sz w:val="20"/>
-        </w:rPr>
-        <w:t>&gt;'}</w:t>
-      </w:r>
-    </w:p>
-    <w:p>
-      <w:pPr>
-        <w:rPr>
-          <w:rFonts w:ascii="Segoe UI" w:eastAsia="Segoe UI" w:hAnsi="Segoe UI" w:cs="Times New Roman"/>
-          <w:sz w:val="20"/>
-        </w:rPr>
-      </w:pPr>
+        <w:t xml:space="preserve">Save and run your Flow. Typically, you will have a new column named </w:t>
+      </w:r>
+      <w:del w:id="63" w:author="Dattatray Patil (Contractor)" w:date="2021-02-15T18:17:00Z">
+        <w:r>
+          <w:rPr>
+            <w:rFonts w:ascii="Segoe UI" w:eastAsia="Segoe UI" w:hAnsi="Segoe UI" w:cs="Times New Roman"/>
+            <w:sz w:val="20"/>
+            <w:szCs w:val="20"/>
+          </w:rPr>
+          <w:delText>“</w:delText>
+        </w:r>
+      </w:del>
+      <w:del w:id="64" w:author="Dattatray Patil (Contractor)" w:date="2021-02-15T18:12:00Z">
+        <w:r>
+          <w:rPr>
+            <w:rFonts w:ascii="Segoe UI" w:eastAsia="Segoe UI" w:hAnsi="Segoe UI" w:cs="Times New Roman"/>
+            <w:sz w:val="20"/>
+            <w:szCs w:val="20"/>
+          </w:rPr>
+          <w:delText>Price_&lt;</w:delText>
+        </w:r>
+      </w:del>
+      <w:del w:id="65" w:author="Dattatray Patil (Contractor)" w:date="2021-02-15T18:17:00Z">
+        <w:r>
+          <w:rPr>
+            <w:rFonts w:ascii="Segoe UI" w:eastAsia="Segoe UI" w:hAnsi="Segoe UI" w:cs="Times New Roman"/>
+            <w:sz w:val="20"/>
+            <w:szCs w:val="20"/>
+          </w:rPr>
+          <w:delText>yorfirstnamelastname”</w:delText>
+        </w:r>
+      </w:del>
+      <w:ins w:id="66" w:author="Dattatray Patil (Contractor)" w:date="2021-02-15T18:17:00Z">
+        <w:r>
+          <w:rPr>
+            <w:rFonts w:ascii="Segoe UI" w:eastAsia="Segoe UI" w:hAnsi="Segoe UI" w:cs="Times New Roman"/>
+            <w:sz w:val="20"/>
+            <w:szCs w:val="20"/>
+          </w:rPr>
+          <w:t>“Price”</w:t>
+        </w:r>
+      </w:ins>
+      <w:ins w:id="67" w:author="Dattatray Patil (Contractor)" w:date="2021-02-15T18:18:00Z">
+        <w:r>
+          <w:rPr>
+            <w:rFonts w:ascii="Segoe UI" w:eastAsia="Segoe UI" w:hAnsi="Segoe UI" w:cs="Times New Roman"/>
+            <w:sz w:val="20"/>
+            <w:szCs w:val="20"/>
+          </w:rPr>
+          <w:t xml:space="preserve"> in Cars list</w:t>
+        </w:r>
+      </w:ins>
+      <w:r>
+        <w:rPr>
+          <w:rFonts w:ascii="Segoe UI" w:eastAsia="Segoe UI" w:hAnsi="Segoe UI" w:cs="Times New Roman"/>
+          <w:sz w:val="20"/>
+          <w:szCs w:val="20"/>
+        </w:rPr>
+        <w:t>.</w:t>
+      </w:r>
     </w:p>
     <w:p>
       <w:pPr>
@@ -864,32 +1387,6 @@
           <w:szCs w:val="20"/>
         </w:rPr>
       </w:pPr>
-      <w:r>
-        <w:rPr>
-          <w:rFonts w:ascii="Segoe UI" w:eastAsia="Segoe UI" w:hAnsi="Segoe UI" w:cs="Times New Roman"/>
-          <w:sz w:val="20"/>
-          <w:szCs w:val="20"/>
-        </w:rPr>
-        <w:t>Save and run your Flow. Typically, you will have a new column named “Price_&lt;</w:t>
-      </w:r>
-      <w:proofErr w:type="spellStart"/>
-      <w:r>
-        <w:rPr>
-          <w:rFonts w:ascii="Segoe UI" w:eastAsia="Segoe UI" w:hAnsi="Segoe UI" w:cs="Times New Roman"/>
-          <w:sz w:val="20"/>
-          <w:szCs w:val="20"/>
-        </w:rPr>
-        <w:t>yorfirstnamelastname</w:t>
-      </w:r>
-      <w:proofErr w:type="spellEnd"/>
-      <w:r>
-        <w:rPr>
-          <w:rFonts w:ascii="Segoe UI" w:eastAsia="Segoe UI" w:hAnsi="Segoe UI" w:cs="Times New Roman"/>
-          <w:sz w:val="20"/>
-          <w:szCs w:val="20"/>
-        </w:rPr>
-        <w:t>”.</w:t>
-      </w:r>
     </w:p>
     <w:p>
       <w:pPr>
@@ -904,51 +1401,51 @@
     </w:p>
     <w:p>
       <w:pPr>
-        <w:ind w:left="720" w:hanging="360"/>
-        <w:contextualSpacing/>
-        <w:rPr>
-          <w:rFonts w:ascii="Segoe UI" w:eastAsia="Segoe UI" w:hAnsi="Segoe UI" w:cs="Times New Roman"/>
-          <w:sz w:val="20"/>
-          <w:szCs w:val="20"/>
-        </w:rPr>
-      </w:pPr>
+        <w:pStyle w:val="Heading2"/>
+        <w:rPr>
+          <w:rFonts w:ascii="Segoe UI" w:eastAsia="Calibri" w:hAnsi="Segoe UI" w:cs="Segoe UI"/>
+          <w:color w:val="0070C0"/>
+          <w:sz w:val="28"/>
+          <w:szCs w:val="28"/>
+          <w:rPrChange w:id="68" w:author="Dattatray Patil (Contractor)" w:date="2021-02-15T17:49:00Z">
+            <w:rPr/>
+          </w:rPrChange>
+        </w:rPr>
+        <w:pPrChange w:id="69" w:author="Dattatray Patil (Contractor)" w:date="2021-02-15T17:49:00Z">
+          <w:pPr>
+            <w:spacing w:line="256" w:lineRule="auto"/>
+          </w:pPr>
+        </w:pPrChange>
+      </w:pPr>
+      <w:r>
+        <w:rPr>
+          <w:rFonts w:ascii="Segoe UI" w:eastAsia="Calibri" w:hAnsi="Segoe UI" w:cs="Segoe UI"/>
+          <w:color w:val="0070C0"/>
+          <w:sz w:val="28"/>
+          <w:szCs w:val="28"/>
+          <w:rPrChange w:id="70" w:author="Dattatray Patil (Contractor)" w:date="2021-02-15T17:49:00Z">
+            <w:rPr/>
+          </w:rPrChange>
+        </w:rPr>
+        <w:t>We need your feedback</w:t>
+      </w:r>
     </w:p>
     <w:p>
       <w:pPr>
         <w:spacing w:line="256" w:lineRule="auto"/>
         <w:rPr>
           <w:rFonts w:ascii="Segoe UI" w:eastAsia="Calibri" w:hAnsi="Segoe UI" w:cs="Times New Roman"/>
-          <w:b/>
-          <w:bCs/>
           <w:sz w:val="20"/>
         </w:rPr>
       </w:pPr>
       <w:r>
         <w:rPr>
           <w:rFonts w:ascii="Segoe UI" w:eastAsia="Calibri" w:hAnsi="Segoe UI" w:cs="Times New Roman"/>
-          <w:b/>
-          <w:bCs/>
-          <w:sz w:val="20"/>
-        </w:rPr>
-        <w:t>We need your feedback</w:t>
-      </w:r>
-    </w:p>
-    <w:p>
-      <w:pPr>
-        <w:spacing w:line="256" w:lineRule="auto"/>
-        <w:rPr>
-          <w:rFonts w:ascii="Segoe UI" w:eastAsia="Calibri" w:hAnsi="Segoe UI" w:cs="Times New Roman"/>
-          <w:sz w:val="20"/>
-        </w:rPr>
-      </w:pPr>
-      <w:r>
-        <w:rPr>
-          <w:rFonts w:ascii="Segoe UI" w:eastAsia="Calibri" w:hAnsi="Segoe UI" w:cs="Times New Roman"/>
           <w:sz w:val="20"/>
         </w:rPr>
         <w:t xml:space="preserve">Do you want to report an issue or to suggest something? We need your feedback: </w:t>
       </w:r>
-      <w:hyperlink r:id="rId12" w:history="1">
+      <w:hyperlink r:id="rId16" w:history="1">
         <w:r>
           <w:rPr>
             <w:rFonts w:ascii="Segoe UI" w:eastAsia="Calibri" w:hAnsi="Segoe UI" w:cs="Times New Roman"/>
@@ -975,6 +1472,8 @@
           <w:szCs w:val="20"/>
         </w:rPr>
       </w:pPr>
+      <w:bookmarkStart w:id="71" w:name="_GoBack"/>
+      <w:bookmarkEnd w:id="71"/>
     </w:p>
     <w:sectPr>
       <w:pgSz w:w="12240" w:h="15840"/>
@@ -987,8 +1486,8 @@
 </file>
 
 <file path=word/comments.xml><?xml version="1.0" encoding="utf-8"?>
-<w:comments xmlns:wpc="http://schemas.microsoft.com/office/word/2010/wordprocessingCanvas" xmlns:cx="http://schemas.microsoft.com/office/drawing/2014/chartex" xmlns:cx1="http://schemas.microsoft.com/office/drawing/2015/9/8/chartex" xmlns:cx2="http://schemas.microsoft.com/office/drawing/2015/10/21/chartex" xmlns:cx3="http://schemas.microsoft.com/office/drawing/2016/5/9/chartex" xmlns:cx4="http://schemas.microsoft.com/office/drawing/2016/5/10/chartex" xmlns:cx5="http://schemas.microsoft.com/office/drawing/2016/5/11/chartex" xmlns:cx6="http://schemas.microsoft.com/office/drawing/2016/5/12/chartex" xmlns:cx7="http://schemas.microsoft.com/office/drawing/2016/5/13/chartex" xmlns:cx8="http://schemas.microsoft.com/office/drawing/2016/5/14/chartex" xmlns:mc="http://schemas.openxmlformats.org/markup-compatibility/2006" xmlns:aink="http://schemas.microsoft.com/office/drawing/2016/ink" xmlns:am3d="http://schemas.microsoft.com/office/drawing/2017/model3d" xmlns:o="urn:schemas-microsoft-com:office:office" xmlns:r="http://schemas.openxmlformats.org/officeDocument/2006/relationships" xmlns:m="http://schemas.openxmlformats.org/officeDocument/2006/math" xmlns:v="urn:schemas-microsoft-com:vml" xmlns:wp14="http://schemas.microsoft.com/office/word/2010/wordprocessingDrawing" xmlns:wp="http://schemas.openxmlformats.org/drawingml/2006/wordprocessingDrawing" xmlns:w10="urn:schemas-microsoft-com:office:word" xmlns:w="http://schemas.openxmlformats.org/wordprocessingml/2006/main" xmlns:w14="http://schemas.microsoft.com/office/word/2010/wordml" xmlns:w15="http://schemas.microsoft.com/office/word/2012/wordml" xmlns:w16cex="http://schemas.microsoft.com/office/word/2018/wordml/cex" xmlns:w16cid="http://schemas.microsoft.com/office/word/2016/wordml/cid" xmlns:w16="http://schemas.microsoft.com/office/word/2018/wordml" xmlns:w16se="http://schemas.microsoft.com/office/word/2015/wordml/symex" xmlns:wpg="http://schemas.microsoft.com/office/word/2010/wordprocessingGroup" xmlns:wpi="http://schemas.microsoft.com/office/word/2010/wordprocessingInk" xmlns:wne="http://schemas.microsoft.com/office/word/2006/wordml" xmlns:wps="http://schemas.microsoft.com/office/word/2010/wordprocessingShape" mc:Ignorable="w14 w15 w16se w16cid w16 w16cex wp14">
-  <w:comment w:id="2" w:author="Author" w:initials="A">
+<w:comments xmlns:wpc="http://schemas.microsoft.com/office/word/2010/wordprocessingCanvas" xmlns:cx="http://schemas.microsoft.com/office/drawing/2014/chartex" xmlns:cx1="http://schemas.microsoft.com/office/drawing/2015/9/8/chartex" xmlns:cx2="http://schemas.microsoft.com/office/drawing/2015/10/21/chartex" xmlns:cx3="http://schemas.microsoft.com/office/drawing/2016/5/9/chartex" xmlns:cx4="http://schemas.microsoft.com/office/drawing/2016/5/10/chartex" xmlns:cx5="http://schemas.microsoft.com/office/drawing/2016/5/11/chartex" xmlns:cx6="http://schemas.microsoft.com/office/drawing/2016/5/12/chartex" xmlns:cx7="http://schemas.microsoft.com/office/drawing/2016/5/13/chartex" xmlns:cx8="http://schemas.microsoft.com/office/drawing/2016/5/14/chartex" xmlns:mc="http://schemas.openxmlformats.org/markup-compatibility/2006" xmlns:aink="http://schemas.microsoft.com/office/drawing/2016/ink" xmlns:am3d="http://schemas.microsoft.com/office/drawing/2017/model3d" xmlns:o="urn:schemas-microsoft-com:office:office" xmlns:r="http://schemas.openxmlformats.org/officeDocument/2006/relationships" xmlns:m="http://schemas.openxmlformats.org/officeDocument/2006/math" xmlns:v="urn:schemas-microsoft-com:vml" xmlns:wp14="http://schemas.microsoft.com/office/word/2010/wordprocessingDrawing" xmlns:wp="http://schemas.openxmlformats.org/drawingml/2006/wordprocessingDrawing" xmlns:w10="urn:schemas-microsoft-com:office:word" xmlns:w="http://schemas.openxmlformats.org/wordprocessingml/2006/main" xmlns:w14="http://schemas.microsoft.com/office/word/2010/wordml" xmlns:w15="http://schemas.microsoft.com/office/word/2012/wordml" xmlns:w16cid="http://schemas.microsoft.com/office/word/2016/wordml/cid" xmlns:w16se="http://schemas.microsoft.com/office/word/2015/wordml/symex" xmlns:wpg="http://schemas.microsoft.com/office/word/2010/wordprocessingGroup" xmlns:wpi="http://schemas.microsoft.com/office/word/2010/wordprocessingInk" xmlns:wne="http://schemas.microsoft.com/office/word/2006/wordml" xmlns:wps="http://schemas.microsoft.com/office/word/2010/wordprocessingShape" mc:Ignorable="w14 w15 w16se w16cid wp14">
+  <w:comment w:id="44" w:author="Author" w:initials="A">
     <w:p>
       <w:pPr>
         <w:pStyle w:val="CommentText1"/>
@@ -1040,19 +1539,174 @@
 </file>
 
 <file path=word/commentsExtended.xml><?xml version="1.0" encoding="utf-8"?>
-<w15:commentsEx xmlns:wpc="http://schemas.microsoft.com/office/word/2010/wordprocessingCanvas" xmlns:cx="http://schemas.microsoft.com/office/drawing/2014/chartex" xmlns:cx1="http://schemas.microsoft.com/office/drawing/2015/9/8/chartex" xmlns:cx2="http://schemas.microsoft.com/office/drawing/2015/10/21/chartex" xmlns:cx3="http://schemas.microsoft.com/office/drawing/2016/5/9/chartex" xmlns:cx4="http://schemas.microsoft.com/office/drawing/2016/5/10/chartex" xmlns:cx5="http://schemas.microsoft.com/office/drawing/2016/5/11/chartex" xmlns:cx6="http://schemas.microsoft.com/office/drawing/2016/5/12/chartex" xmlns:cx7="http://schemas.microsoft.com/office/drawing/2016/5/13/chartex" xmlns:cx8="http://schemas.microsoft.com/office/drawing/2016/5/14/chartex" xmlns:mc="http://schemas.openxmlformats.org/markup-compatibility/2006" xmlns:aink="http://schemas.microsoft.com/office/drawing/2016/ink" xmlns:am3d="http://schemas.microsoft.com/office/drawing/2017/model3d" xmlns:o="urn:schemas-microsoft-com:office:office" xmlns:r="http://schemas.openxmlformats.org/officeDocument/2006/relationships" xmlns:m="http://schemas.openxmlformats.org/officeDocument/2006/math" xmlns:v="urn:schemas-microsoft-com:vml" xmlns:wp14="http://schemas.microsoft.com/office/word/2010/wordprocessingDrawing" xmlns:wp="http://schemas.openxmlformats.org/drawingml/2006/wordprocessingDrawing" xmlns:w10="urn:schemas-microsoft-com:office:word" xmlns:w="http://schemas.openxmlformats.org/wordprocessingml/2006/main" xmlns:w14="http://schemas.microsoft.com/office/word/2010/wordml" xmlns:w15="http://schemas.microsoft.com/office/word/2012/wordml" xmlns:w16cex="http://schemas.microsoft.com/office/word/2018/wordml/cex" xmlns:w16cid="http://schemas.microsoft.com/office/word/2016/wordml/cid" xmlns:w16="http://schemas.microsoft.com/office/word/2018/wordml" xmlns:w16se="http://schemas.microsoft.com/office/word/2015/wordml/symex" xmlns:wpg="http://schemas.microsoft.com/office/word/2010/wordprocessingGroup" xmlns:wpi="http://schemas.microsoft.com/office/word/2010/wordprocessingInk" xmlns:wne="http://schemas.microsoft.com/office/word/2006/wordml" xmlns:wps="http://schemas.microsoft.com/office/word/2010/wordprocessingShape" mc:Ignorable="w14 w15 w16se w16cid w16 w16cex wp14">
+<w15:commentsEx xmlns:wpc="http://schemas.microsoft.com/office/word/2010/wordprocessingCanvas" xmlns:cx="http://schemas.microsoft.com/office/drawing/2014/chartex" xmlns:cx1="http://schemas.microsoft.com/office/drawing/2015/9/8/chartex" xmlns:cx2="http://schemas.microsoft.com/office/drawing/2015/10/21/chartex" xmlns:cx3="http://schemas.microsoft.com/office/drawing/2016/5/9/chartex" xmlns:cx4="http://schemas.microsoft.com/office/drawing/2016/5/10/chartex" xmlns:cx5="http://schemas.microsoft.com/office/drawing/2016/5/11/chartex" xmlns:cx6="http://schemas.microsoft.com/office/drawing/2016/5/12/chartex" xmlns:cx7="http://schemas.microsoft.com/office/drawing/2016/5/13/chartex" xmlns:cx8="http://schemas.microsoft.com/office/drawing/2016/5/14/chartex" xmlns:mc="http://schemas.openxmlformats.org/markup-compatibility/2006" xmlns:aink="http://schemas.microsoft.com/office/drawing/2016/ink" xmlns:am3d="http://schemas.microsoft.com/office/drawing/2017/model3d" xmlns:o="urn:schemas-microsoft-com:office:office" xmlns:r="http://schemas.openxmlformats.org/officeDocument/2006/relationships" xmlns:m="http://schemas.openxmlformats.org/officeDocument/2006/math" xmlns:v="urn:schemas-microsoft-com:vml" xmlns:wp14="http://schemas.microsoft.com/office/word/2010/wordprocessingDrawing" xmlns:wp="http://schemas.openxmlformats.org/drawingml/2006/wordprocessingDrawing" xmlns:w10="urn:schemas-microsoft-com:office:word" xmlns:w="http://schemas.openxmlformats.org/wordprocessingml/2006/main" xmlns:w14="http://schemas.microsoft.com/office/word/2010/wordml" xmlns:w15="http://schemas.microsoft.com/office/word/2012/wordml" xmlns:w16cid="http://schemas.microsoft.com/office/word/2016/wordml/cid" xmlns:w16se="http://schemas.microsoft.com/office/word/2015/wordml/symex" xmlns:wpg="http://schemas.microsoft.com/office/word/2010/wordprocessingGroup" xmlns:wpi="http://schemas.microsoft.com/office/word/2010/wordprocessingInk" xmlns:wne="http://schemas.microsoft.com/office/word/2006/wordml" xmlns:wps="http://schemas.microsoft.com/office/word/2010/wordprocessingShape" mc:Ignorable="w14 w15 w16se w16cid wp14">
   <w15:commentEx w15:paraId="2914BC55" w15:done="1"/>
 </w15:commentsEx>
 </file>
 
 <file path=word/commentsIds.xml><?xml version="1.0" encoding="utf-8"?>
-<w16cid:commentsIds xmlns:wpc="http://schemas.microsoft.com/office/word/2010/wordprocessingCanvas" xmlns:cx="http://schemas.microsoft.com/office/drawing/2014/chartex" xmlns:cx1="http://schemas.microsoft.com/office/drawing/2015/9/8/chartex" xmlns:cx2="http://schemas.microsoft.com/office/drawing/2015/10/21/chartex" xmlns:cx3="http://schemas.microsoft.com/office/drawing/2016/5/9/chartex" xmlns:cx4="http://schemas.microsoft.com/office/drawing/2016/5/10/chartex" xmlns:cx5="http://schemas.microsoft.com/office/drawing/2016/5/11/chartex" xmlns:cx6="http://schemas.microsoft.com/office/drawing/2016/5/12/chartex" xmlns:cx7="http://schemas.microsoft.com/office/drawing/2016/5/13/chartex" xmlns:cx8="http://schemas.microsoft.com/office/drawing/2016/5/14/chartex" xmlns:mc="http://schemas.openxmlformats.org/markup-compatibility/2006" xmlns:aink="http://schemas.microsoft.com/office/drawing/2016/ink" xmlns:am3d="http://schemas.microsoft.com/office/drawing/2017/model3d" xmlns:o="urn:schemas-microsoft-com:office:office" xmlns:r="http://schemas.openxmlformats.org/officeDocument/2006/relationships" xmlns:m="http://schemas.openxmlformats.org/officeDocument/2006/math" xmlns:v="urn:schemas-microsoft-com:vml" xmlns:wp14="http://schemas.microsoft.com/office/word/2010/wordprocessingDrawing" xmlns:wp="http://schemas.openxmlformats.org/drawingml/2006/wordprocessingDrawing" xmlns:w10="urn:schemas-microsoft-com:office:word" xmlns:w="http://schemas.openxmlformats.org/wordprocessingml/2006/main" xmlns:w14="http://schemas.microsoft.com/office/word/2010/wordml" xmlns:w15="http://schemas.microsoft.com/office/word/2012/wordml" xmlns:w16cex="http://schemas.microsoft.com/office/word/2018/wordml/cex" xmlns:w16cid="http://schemas.microsoft.com/office/word/2016/wordml/cid" xmlns:w16="http://schemas.microsoft.com/office/word/2018/wordml" xmlns:w16se="http://schemas.microsoft.com/office/word/2015/wordml/symex" xmlns:wpg="http://schemas.microsoft.com/office/word/2010/wordprocessingGroup" xmlns:wpi="http://schemas.microsoft.com/office/word/2010/wordprocessingInk" xmlns:wne="http://schemas.microsoft.com/office/word/2006/wordml" xmlns:wps="http://schemas.microsoft.com/office/word/2010/wordprocessingShape" mc:Ignorable="w14 w15 w16se w16cid w16 w16cex wp14">
+<w16cid:commentsIds xmlns:wpc="http://schemas.microsoft.com/office/word/2010/wordprocessingCanvas" xmlns:cx="http://schemas.microsoft.com/office/drawing/2014/chartex" xmlns:cx1="http://schemas.microsoft.com/office/drawing/2015/9/8/chartex" xmlns:cx2="http://schemas.microsoft.com/office/drawing/2015/10/21/chartex" xmlns:cx3="http://schemas.microsoft.com/office/drawing/2016/5/9/chartex" xmlns:cx4="http://schemas.microsoft.com/office/drawing/2016/5/10/chartex" xmlns:cx5="http://schemas.microsoft.com/office/drawing/2016/5/11/chartex" xmlns:cx6="http://schemas.microsoft.com/office/drawing/2016/5/12/chartex" xmlns:cx7="http://schemas.microsoft.com/office/drawing/2016/5/13/chartex" xmlns:cx8="http://schemas.microsoft.com/office/drawing/2016/5/14/chartex" xmlns:mc="http://schemas.openxmlformats.org/markup-compatibility/2006" xmlns:aink="http://schemas.microsoft.com/office/drawing/2016/ink" xmlns:am3d="http://schemas.microsoft.com/office/drawing/2017/model3d" xmlns:o="urn:schemas-microsoft-com:office:office" xmlns:r="http://schemas.openxmlformats.org/officeDocument/2006/relationships" xmlns:m="http://schemas.openxmlformats.org/officeDocument/2006/math" xmlns:v="urn:schemas-microsoft-com:vml" xmlns:wp14="http://schemas.microsoft.com/office/word/2010/wordprocessingDrawing" xmlns:wp="http://schemas.openxmlformats.org/drawingml/2006/wordprocessingDrawing" xmlns:w10="urn:schemas-microsoft-com:office:word" xmlns:w="http://schemas.openxmlformats.org/wordprocessingml/2006/main" xmlns:w14="http://schemas.microsoft.com/office/word/2010/wordml" xmlns:w15="http://schemas.microsoft.com/office/word/2012/wordml" xmlns:w16cid="http://schemas.microsoft.com/office/word/2016/wordml/cid" xmlns:w16se="http://schemas.microsoft.com/office/word/2015/wordml/symex" xmlns:wpg="http://schemas.microsoft.com/office/word/2010/wordprocessingGroup" xmlns:wpi="http://schemas.microsoft.com/office/word/2010/wordprocessingInk" xmlns:wne="http://schemas.microsoft.com/office/word/2006/wordml" xmlns:wps="http://schemas.microsoft.com/office/word/2010/wordprocessingShape" mc:Ignorable="w14 w15 w16se w16cid wp14">
   <w16cid:commentId w16cid:paraId="2914BC55" w16cid:durableId="21351C46"/>
 </w16cid:commentsIds>
 </file>
 
+<file path=word/endnotes.xml><?xml version="1.0" encoding="utf-8"?>
+<w:endnotes xmlns:wpc="http://schemas.microsoft.com/office/word/2010/wordprocessingCanvas" xmlns:cx="http://schemas.microsoft.com/office/drawing/2014/chartex" xmlns:cx1="http://schemas.microsoft.com/office/drawing/2015/9/8/chartex" xmlns:cx2="http://schemas.microsoft.com/office/drawing/2015/10/21/chartex" xmlns:cx3="http://schemas.microsoft.com/office/drawing/2016/5/9/chartex" xmlns:cx4="http://schemas.microsoft.com/office/drawing/2016/5/10/chartex" xmlns:cx5="http://schemas.microsoft.com/office/drawing/2016/5/11/chartex" xmlns:cx6="http://schemas.microsoft.com/office/drawing/2016/5/12/chartex" xmlns:cx7="http://schemas.microsoft.com/office/drawing/2016/5/13/chartex" xmlns:cx8="http://schemas.microsoft.com/office/drawing/2016/5/14/chartex" xmlns:mc="http://schemas.openxmlformats.org/markup-compatibility/2006" xmlns:aink="http://schemas.microsoft.com/office/drawing/2016/ink" xmlns:am3d="http://schemas.microsoft.com/office/drawing/2017/model3d" xmlns:o="urn:schemas-microsoft-com:office:office" xmlns:r="http://schemas.openxmlformats.org/officeDocument/2006/relationships" xmlns:m="http://schemas.openxmlformats.org/officeDocument/2006/math" xmlns:v="urn:schemas-microsoft-com:vml" xmlns:wp14="http://schemas.microsoft.com/office/word/2010/wordprocessingDrawing" xmlns:wp="http://schemas.openxmlformats.org/drawingml/2006/wordprocessingDrawing" xmlns:w10="urn:schemas-microsoft-com:office:word" xmlns:w="http://schemas.openxmlformats.org/wordprocessingml/2006/main" xmlns:w14="http://schemas.microsoft.com/office/word/2010/wordml" xmlns:w15="http://schemas.microsoft.com/office/word/2012/wordml" xmlns:w16cid="http://schemas.microsoft.com/office/word/2016/wordml/cid" xmlns:w16se="http://schemas.microsoft.com/office/word/2015/wordml/symex" xmlns:wpg="http://schemas.microsoft.com/office/word/2010/wordprocessingGroup" xmlns:wpi="http://schemas.microsoft.com/office/word/2010/wordprocessingInk" xmlns:wne="http://schemas.microsoft.com/office/word/2006/wordml" xmlns:wps="http://schemas.microsoft.com/office/word/2010/wordprocessingShape" mc:Ignorable="w14 w15 w16se w16cid wp14">
+  <w:endnote w:type="separator" w:id="-1">
+    <w:p>
+      <w:pPr>
+        <w:spacing w:after="0" w:line="240" w:lineRule="auto"/>
+      </w:pPr>
+      <w:r>
+        <w:separator/>
+      </w:r>
+    </w:p>
+  </w:endnote>
+  <w:endnote w:type="continuationSeparator" w:id="0">
+    <w:p>
+      <w:pPr>
+        <w:spacing w:after="0" w:line="240" w:lineRule="auto"/>
+      </w:pPr>
+      <w:r>
+        <w:continuationSeparator/>
+      </w:r>
+    </w:p>
+  </w:endnote>
+</w:endnotes>
+</file>
+
+<file path=word/footnotes.xml><?xml version="1.0" encoding="utf-8"?>
+<w:footnotes xmlns:wpc="http://schemas.microsoft.com/office/word/2010/wordprocessingCanvas" xmlns:cx="http://schemas.microsoft.com/office/drawing/2014/chartex" xmlns:cx1="http://schemas.microsoft.com/office/drawing/2015/9/8/chartex" xmlns:cx2="http://schemas.microsoft.com/office/drawing/2015/10/21/chartex" xmlns:cx3="http://schemas.microsoft.com/office/drawing/2016/5/9/chartex" xmlns:cx4="http://schemas.microsoft.com/office/drawing/2016/5/10/chartex" xmlns:cx5="http://schemas.microsoft.com/office/drawing/2016/5/11/chartex" xmlns:cx6="http://schemas.microsoft.com/office/drawing/2016/5/12/chartex" xmlns:cx7="http://schemas.microsoft.com/office/drawing/2016/5/13/chartex" xmlns:cx8="http://schemas.microsoft.com/office/drawing/2016/5/14/chartex" xmlns:mc="http://schemas.openxmlformats.org/markup-compatibility/2006" xmlns:aink="http://schemas.microsoft.com/office/drawing/2016/ink" xmlns:am3d="http://schemas.microsoft.com/office/drawing/2017/model3d" xmlns:o="urn:schemas-microsoft-com:office:office" xmlns:r="http://schemas.openxmlformats.org/officeDocument/2006/relationships" xmlns:m="http://schemas.openxmlformats.org/officeDocument/2006/math" xmlns:v="urn:schemas-microsoft-com:vml" xmlns:wp14="http://schemas.microsoft.com/office/word/2010/wordprocessingDrawing" xmlns:wp="http://schemas.openxmlformats.org/drawingml/2006/wordprocessingDrawing" xmlns:w10="urn:schemas-microsoft-com:office:word" xmlns:w="http://schemas.openxmlformats.org/wordprocessingml/2006/main" xmlns:w14="http://schemas.microsoft.com/office/word/2010/wordml" xmlns:w15="http://schemas.microsoft.com/office/word/2012/wordml" xmlns:w16cid="http://schemas.microsoft.com/office/word/2016/wordml/cid" xmlns:w16se="http://schemas.microsoft.com/office/word/2015/wordml/symex" xmlns:wpg="http://schemas.microsoft.com/office/word/2010/wordprocessingGroup" xmlns:wpi="http://schemas.microsoft.com/office/word/2010/wordprocessingInk" xmlns:wne="http://schemas.microsoft.com/office/word/2006/wordml" xmlns:wps="http://schemas.microsoft.com/office/word/2010/wordprocessingShape" mc:Ignorable="w14 w15 w16se w16cid wp14">
+  <w:footnote w:type="separator" w:id="-1">
+    <w:p>
+      <w:pPr>
+        <w:spacing w:after="0" w:line="240" w:lineRule="auto"/>
+      </w:pPr>
+      <w:r>
+        <w:separator/>
+      </w:r>
+    </w:p>
+  </w:footnote>
+  <w:footnote w:type="continuationSeparator" w:id="0">
+    <w:p>
+      <w:pPr>
+        <w:spacing w:after="0" w:line="240" w:lineRule="auto"/>
+      </w:pPr>
+      <w:r>
+        <w:continuationSeparator/>
+      </w:r>
+    </w:p>
+  </w:footnote>
+</w:footnotes>
+</file>
+
+<file path=word/numbering.xml><?xml version="1.0" encoding="utf-8"?>
+<w:numbering xmlns:wpc="http://schemas.microsoft.com/office/word/2010/wordprocessingCanvas" xmlns:cx="http://schemas.microsoft.com/office/drawing/2014/chartex" xmlns:cx1="http://schemas.microsoft.com/office/drawing/2015/9/8/chartex" xmlns:cx2="http://schemas.microsoft.com/office/drawing/2015/10/21/chartex" xmlns:cx3="http://schemas.microsoft.com/office/drawing/2016/5/9/chartex" xmlns:cx4="http://schemas.microsoft.com/office/drawing/2016/5/10/chartex" xmlns:cx5="http://schemas.microsoft.com/office/drawing/2016/5/11/chartex" xmlns:cx6="http://schemas.microsoft.com/office/drawing/2016/5/12/chartex" xmlns:cx7="http://schemas.microsoft.com/office/drawing/2016/5/13/chartex" xmlns:cx8="http://schemas.microsoft.com/office/drawing/2016/5/14/chartex" xmlns:mc="http://schemas.openxmlformats.org/markup-compatibility/2006" xmlns:aink="http://schemas.microsoft.com/office/drawing/2016/ink" xmlns:am3d="http://schemas.microsoft.com/office/drawing/2017/model3d" xmlns:o="urn:schemas-microsoft-com:office:office" xmlns:r="http://schemas.openxmlformats.org/officeDocument/2006/relationships" xmlns:m="http://schemas.openxmlformats.org/officeDocument/2006/math" xmlns:v="urn:schemas-microsoft-com:vml" xmlns:wp14="http://schemas.microsoft.com/office/word/2010/wordprocessingDrawing" xmlns:wp="http://schemas.openxmlformats.org/drawingml/2006/wordprocessingDrawing" xmlns:w10="urn:schemas-microsoft-com:office:word" xmlns:w="http://schemas.openxmlformats.org/wordprocessingml/2006/main" xmlns:w14="http://schemas.microsoft.com/office/word/2010/wordml" xmlns:w15="http://schemas.microsoft.com/office/word/2012/wordml" xmlns:w16cid="http://schemas.microsoft.com/office/word/2016/wordml/cid" xmlns:w16se="http://schemas.microsoft.com/office/word/2015/wordml/symex" xmlns:wpg="http://schemas.microsoft.com/office/word/2010/wordprocessingGroup" xmlns:wpi="http://schemas.microsoft.com/office/word/2010/wordprocessingInk" xmlns:wne="http://schemas.microsoft.com/office/word/2006/wordml" xmlns:wps="http://schemas.microsoft.com/office/word/2010/wordprocessingShape" mc:Ignorable="w14 w15 w16se w16cid wp14">
+  <w:abstractNum w:abstractNumId="0" w15:restartNumberingAfterBreak="0">
+    <w:nsid w:val="16A4568D"/>
+    <w:multiLevelType w:val="hybridMultilevel"/>
+    <w:tmpl w:val="75B40B14"/>
+    <w:lvl w:ilvl="0" w:tplc="0409000F">
+      <w:start w:val="1"/>
+      <w:numFmt w:val="decimal"/>
+      <w:lvlText w:val="%1."/>
+      <w:lvlJc w:val="left"/>
+      <w:pPr>
+        <w:ind w:left="720" w:hanging="360"/>
+      </w:pPr>
+      <w:rPr>
+        <w:rFonts w:hint="default"/>
+      </w:rPr>
+    </w:lvl>
+    <w:lvl w:ilvl="1" w:tplc="04090019" w:tentative="1">
+      <w:start w:val="1"/>
+      <w:numFmt w:val="lowerLetter"/>
+      <w:lvlText w:val="%2."/>
+      <w:lvlJc w:val="left"/>
+      <w:pPr>
+        <w:ind w:left="1440" w:hanging="360"/>
+      </w:pPr>
+    </w:lvl>
+    <w:lvl w:ilvl="2" w:tplc="0409001B" w:tentative="1">
+      <w:start w:val="1"/>
+      <w:numFmt w:val="lowerRoman"/>
+      <w:lvlText w:val="%3."/>
+      <w:lvlJc w:val="right"/>
+      <w:pPr>
+        <w:ind w:left="2160" w:hanging="180"/>
+      </w:pPr>
+    </w:lvl>
+    <w:lvl w:ilvl="3" w:tplc="0409000F" w:tentative="1">
+      <w:start w:val="1"/>
+      <w:numFmt w:val="decimal"/>
+      <w:lvlText w:val="%4."/>
+      <w:lvlJc w:val="left"/>
+      <w:pPr>
+        <w:ind w:left="2880" w:hanging="360"/>
+      </w:pPr>
+    </w:lvl>
+    <w:lvl w:ilvl="4" w:tplc="04090019" w:tentative="1">
+      <w:start w:val="1"/>
+      <w:numFmt w:val="lowerLetter"/>
+      <w:lvlText w:val="%5."/>
+      <w:lvlJc w:val="left"/>
+      <w:pPr>
+        <w:ind w:left="3600" w:hanging="360"/>
+      </w:pPr>
+    </w:lvl>
+    <w:lvl w:ilvl="5" w:tplc="0409001B" w:tentative="1">
+      <w:start w:val="1"/>
+      <w:numFmt w:val="lowerRoman"/>
+      <w:lvlText w:val="%6."/>
+      <w:lvlJc w:val="right"/>
+      <w:pPr>
+        <w:ind w:left="4320" w:hanging="180"/>
+      </w:pPr>
+    </w:lvl>
+    <w:lvl w:ilvl="6" w:tplc="0409000F" w:tentative="1">
+      <w:start w:val="1"/>
+      <w:numFmt w:val="decimal"/>
+      <w:lvlText w:val="%7."/>
+      <w:lvlJc w:val="left"/>
+      <w:pPr>
+        <w:ind w:left="5040" w:hanging="360"/>
+      </w:pPr>
+    </w:lvl>
+    <w:lvl w:ilvl="7" w:tplc="04090019" w:tentative="1">
+      <w:start w:val="1"/>
+      <w:numFmt w:val="lowerLetter"/>
+      <w:lvlText w:val="%8."/>
+      <w:lvlJc w:val="left"/>
+      <w:pPr>
+        <w:ind w:left="5760" w:hanging="360"/>
+      </w:pPr>
+    </w:lvl>
+    <w:lvl w:ilvl="8" w:tplc="0409001B" w:tentative="1">
+      <w:start w:val="1"/>
+      <w:numFmt w:val="lowerRoman"/>
+      <w:lvlText w:val="%9."/>
+      <w:lvlJc w:val="right"/>
+      <w:pPr>
+        <w:ind w:left="6480" w:hanging="180"/>
+      </w:pPr>
+    </w:lvl>
+  </w:abstractNum>
+  <w:num w:numId="1">
+    <w:abstractNumId w:val="0"/>
+  </w:num>
+</w:numbering>
+</file>
+
+<file path=word/people.xml><?xml version="1.0" encoding="utf-8"?>
+<w15:people xmlns:wpc="http://schemas.microsoft.com/office/word/2010/wordprocessingCanvas" xmlns:cx="http://schemas.microsoft.com/office/drawing/2014/chartex" xmlns:cx1="http://schemas.microsoft.com/office/drawing/2015/9/8/chartex" xmlns:cx2="http://schemas.microsoft.com/office/drawing/2015/10/21/chartex" xmlns:cx3="http://schemas.microsoft.com/office/drawing/2016/5/9/chartex" xmlns:cx4="http://schemas.microsoft.com/office/drawing/2016/5/10/chartex" xmlns:cx5="http://schemas.microsoft.com/office/drawing/2016/5/11/chartex" xmlns:cx6="http://schemas.microsoft.com/office/drawing/2016/5/12/chartex" xmlns:cx7="http://schemas.microsoft.com/office/drawing/2016/5/13/chartex" xmlns:cx8="http://schemas.microsoft.com/office/drawing/2016/5/14/chartex" xmlns:mc="http://schemas.openxmlformats.org/markup-compatibility/2006" xmlns:aink="http://schemas.microsoft.com/office/drawing/2016/ink" xmlns:am3d="http://schemas.microsoft.com/office/drawing/2017/model3d" xmlns:o="urn:schemas-microsoft-com:office:office" xmlns:r="http://schemas.openxmlformats.org/officeDocument/2006/relationships" xmlns:m="http://schemas.openxmlformats.org/officeDocument/2006/math" xmlns:v="urn:schemas-microsoft-com:vml" xmlns:wp14="http://schemas.microsoft.com/office/word/2010/wordprocessingDrawing" xmlns:wp="http://schemas.openxmlformats.org/drawingml/2006/wordprocessingDrawing" xmlns:w10="urn:schemas-microsoft-com:office:word" xmlns:w="http://schemas.openxmlformats.org/wordprocessingml/2006/main" xmlns:w14="http://schemas.microsoft.com/office/word/2010/wordml" xmlns:w15="http://schemas.microsoft.com/office/word/2012/wordml" xmlns:w16cid="http://schemas.microsoft.com/office/word/2016/wordml/cid" xmlns:w16se="http://schemas.microsoft.com/office/word/2015/wordml/symex" xmlns:wpg="http://schemas.microsoft.com/office/word/2010/wordprocessingGroup" xmlns:wpi="http://schemas.microsoft.com/office/word/2010/wordprocessingInk" xmlns:wne="http://schemas.microsoft.com/office/word/2006/wordml" xmlns:wps="http://schemas.microsoft.com/office/word/2010/wordprocessingShape" mc:Ignorable="w14 w15 w16se w16cid wp14">
+  <w15:person w15:author="Dattatray Patil (Contractor)">
+    <w15:presenceInfo w15:providerId="AD" w15:userId="S::Dattatray.Patil@gilead.com::715305f0-418e-4b1a-9e3b-ccb2b683531e"/>
+  </w15:person>
+</w15:people>
+</file>
+
 <file path=word/styles.xml><?xml version="1.0" encoding="utf-8"?>
-<w:styles xmlns:mc="http://schemas.openxmlformats.org/markup-compatibility/2006" xmlns:r="http://schemas.openxmlformats.org/officeDocument/2006/relationships" xmlns:w="http://schemas.openxmlformats.org/wordprocessingml/2006/main" xmlns:w14="http://schemas.microsoft.com/office/word/2010/wordml" xmlns:w15="http://schemas.microsoft.com/office/word/2012/wordml" xmlns:w16cex="http://schemas.microsoft.com/office/word/2018/wordml/cex" xmlns:w16cid="http://schemas.microsoft.com/office/word/2016/wordml/cid" xmlns:w16="http://schemas.microsoft.com/office/word/2018/wordml" xmlns:w16se="http://schemas.microsoft.com/office/word/2015/wordml/symex" mc:Ignorable="w14 w15 w16se w16cid w16 w16cex">
+<w:styles xmlns:mc="http://schemas.openxmlformats.org/markup-compatibility/2006" xmlns:r="http://schemas.openxmlformats.org/officeDocument/2006/relationships" xmlns:w="http://schemas.openxmlformats.org/wordprocessingml/2006/main" xmlns:w14="http://schemas.microsoft.com/office/word/2010/wordml" xmlns:w15="http://schemas.microsoft.com/office/word/2012/wordml" xmlns:w16cid="http://schemas.microsoft.com/office/word/2016/wordml/cid" xmlns:w16se="http://schemas.microsoft.com/office/word/2015/wordml/symex" mc:Ignorable="w14 w15 w16se w16cid">
   <w:docDefaults>
     <w:rPrDefault>
       <w:rPr>
@@ -1068,7 +1722,7 @@
       </w:pPr>
     </w:pPrDefault>
   </w:docDefaults>
-  <w:latentStyles w:defLockedState="0" w:defUIPriority="99" w:defSemiHidden="0" w:defUnhideWhenUsed="0" w:defQFormat="0" w:count="376">
+  <w:latentStyles w:defLockedState="0" w:defUIPriority="99" w:defSemiHidden="0" w:defUnhideWhenUsed="0" w:defQFormat="0" w:count="377">
     <w:lsdException w:name="Normal" w:uiPriority="0" w:qFormat="1"/>
     <w:lsdException w:name="heading 1" w:uiPriority="9" w:qFormat="1"/>
     <w:lsdException w:name="heading 2" w:semiHidden="1" w:uiPriority="9" w:unhideWhenUsed="1" w:qFormat="1"/>
@@ -1174,7 +1828,6 @@
     <w:lsdException w:name="HTML Sample" w:semiHidden="1" w:unhideWhenUsed="1"/>
     <w:lsdException w:name="HTML Typewriter" w:semiHidden="1" w:unhideWhenUsed="1"/>
     <w:lsdException w:name="HTML Variable" w:semiHidden="1" w:unhideWhenUsed="1"/>
-    <w:lsdException w:name="Normal Table" w:semiHidden="1" w:unhideWhenUsed="1"/>
     <w:lsdException w:name="annotation subject" w:semiHidden="1" w:unhideWhenUsed="1"/>
     <w:lsdException w:name="No List" w:semiHidden="1" w:unhideWhenUsed="1"/>
     <w:lsdException w:name="Outline List 1" w:semiHidden="1" w:unhideWhenUsed="1"/>
@@ -1221,10 +1874,8 @@
     <w:lsdException w:name="Table Subtle 2" w:semiHidden="1" w:unhideWhenUsed="1"/>
     <w:lsdException w:name="Table Web 1" w:semiHidden="1" w:unhideWhenUsed="1"/>
     <w:lsdException w:name="Table Web 2" w:semiHidden="1" w:unhideWhenUsed="1"/>
-    <w:lsdException w:name="Table Web 3" w:semiHidden="1" w:unhideWhenUsed="1"/>
     <w:lsdException w:name="Balloon Text" w:semiHidden="1" w:unhideWhenUsed="1"/>
     <w:lsdException w:name="Table Grid" w:uiPriority="39"/>
-    <w:lsdException w:name="Table Theme" w:semiHidden="1" w:unhideWhenUsed="1"/>
     <w:lsdException w:name="Placeholder Text" w:semiHidden="1"/>
     <w:lsdException w:name="No Spacing" w:uiPriority="1" w:qFormat="1"/>
     <w:lsdException w:name="Light Shading" w:uiPriority="60"/>
@@ -1445,10 +2096,54 @@
     <w:lsdException w:name="Hashtag" w:semiHidden="1" w:unhideWhenUsed="1"/>
     <w:lsdException w:name="Unresolved Mention" w:semiHidden="1" w:unhideWhenUsed="1"/>
     <w:lsdException w:name="Smart Link" w:semiHidden="1" w:unhideWhenUsed="1"/>
+    <w:lsdException w:name="Smart Link Error" w:semiHidden="1" w:unhideWhenUsed="1"/>
   </w:latentStyles>
   <w:style w:type="paragraph" w:default="1" w:styleId="Normal">
     <w:name w:val="Normal"/>
     <w:qFormat/>
+  </w:style>
+  <w:style w:type="paragraph" w:styleId="Heading1">
+    <w:name w:val="heading 1"/>
+    <w:basedOn w:val="Normal"/>
+    <w:next w:val="Normal"/>
+    <w:link w:val="Heading1Char"/>
+    <w:uiPriority w:val="9"/>
+    <w:qFormat/>
+    <w:rsid w:val="003A009D"/>
+    <w:pPr>
+      <w:keepNext/>
+      <w:keepLines/>
+      <w:spacing w:before="240" w:after="0"/>
+      <w:outlineLvl w:val="0"/>
+    </w:pPr>
+    <w:rPr>
+      <w:rFonts w:asciiTheme="majorHAnsi" w:eastAsiaTheme="majorEastAsia" w:hAnsiTheme="majorHAnsi" w:cstheme="majorBidi"/>
+      <w:color w:val="2F5496" w:themeColor="accent1" w:themeShade="BF"/>
+      <w:sz w:val="32"/>
+      <w:szCs w:val="32"/>
+    </w:rPr>
+  </w:style>
+  <w:style w:type="paragraph" w:styleId="Heading2">
+    <w:name w:val="heading 2"/>
+    <w:basedOn w:val="Normal"/>
+    <w:next w:val="Normal"/>
+    <w:link w:val="Heading2Char"/>
+    <w:uiPriority w:val="9"/>
+    <w:unhideWhenUsed/>
+    <w:qFormat/>
+    <w:rsid w:val="003A009D"/>
+    <w:pPr>
+      <w:keepNext/>
+      <w:keepLines/>
+      <w:spacing w:before="40" w:after="0"/>
+      <w:outlineLvl w:val="1"/>
+    </w:pPr>
+    <w:rPr>
+      <w:rFonts w:asciiTheme="majorHAnsi" w:eastAsiaTheme="majorEastAsia" w:hAnsiTheme="majorHAnsi" w:cstheme="majorBidi"/>
+      <w:color w:val="2F5496" w:themeColor="accent1" w:themeShade="BF"/>
+      <w:sz w:val="26"/>
+      <w:szCs w:val="26"/>
+    </w:rPr>
   </w:style>
   <w:style w:type="character" w:default="1" w:styleId="DefaultParagraphFont">
     <w:name w:val="Default Paragraph Font"/>
@@ -1573,6 +2268,43 @@
       <w:sz w:val="18"/>
       <w:szCs w:val="18"/>
     </w:rPr>
+  </w:style>
+  <w:style w:type="character" w:customStyle="1" w:styleId="Heading1Char">
+    <w:name w:val="Heading 1 Char"/>
+    <w:basedOn w:val="DefaultParagraphFont"/>
+    <w:link w:val="Heading1"/>
+    <w:uiPriority w:val="9"/>
+    <w:rsid w:val="003A009D"/>
+    <w:rPr>
+      <w:rFonts w:asciiTheme="majorHAnsi" w:eastAsiaTheme="majorEastAsia" w:hAnsiTheme="majorHAnsi" w:cstheme="majorBidi"/>
+      <w:color w:val="2F5496" w:themeColor="accent1" w:themeShade="BF"/>
+      <w:sz w:val="32"/>
+      <w:szCs w:val="32"/>
+    </w:rPr>
+  </w:style>
+  <w:style w:type="character" w:customStyle="1" w:styleId="Heading2Char">
+    <w:name w:val="Heading 2 Char"/>
+    <w:basedOn w:val="DefaultParagraphFont"/>
+    <w:link w:val="Heading2"/>
+    <w:uiPriority w:val="9"/>
+    <w:rsid w:val="003A009D"/>
+    <w:rPr>
+      <w:rFonts w:asciiTheme="majorHAnsi" w:eastAsiaTheme="majorEastAsia" w:hAnsiTheme="majorHAnsi" w:cstheme="majorBidi"/>
+      <w:color w:val="2F5496" w:themeColor="accent1" w:themeShade="BF"/>
+      <w:sz w:val="26"/>
+      <w:szCs w:val="26"/>
+    </w:rPr>
+  </w:style>
+  <w:style w:type="paragraph" w:styleId="ListParagraph">
+    <w:name w:val="List Paragraph"/>
+    <w:basedOn w:val="Normal"/>
+    <w:uiPriority w:val="34"/>
+    <w:qFormat/>
+    <w:rsid w:val="003A009D"/>
+    <w:pPr>
+      <w:ind w:left="720"/>
+      <w:contextualSpacing/>
+    </w:pPr>
   </w:style>
 </w:styles>
 </file>

</xml_diff>